<commit_message>
update auto download file weight feature
</commit_message>
<xml_diff>
--- a/Report/report.docx
+++ b/Report/report.docx
@@ -2203,8 +2203,8 @@
     <w:tbl>
       <w:tblPr>
         <w:tblStyle w:val="TableGrid"/>
-        <w:tblW w:w="8930" w:type="dxa"/>
-        <w:tblInd w:w="403" w:type="dxa"/>
+        <w:tblW w:w="9072" w:type="dxa"/>
+        <w:tblInd w:w="261" w:type="dxa"/>
         <w:tblBorders>
           <w:top w:val="single" w:sz="18" w:space="0" w:color="2E74B5" w:themeColor="accent5" w:themeShade="BF"/>
           <w:left w:val="single" w:sz="18" w:space="0" w:color="2E74B5" w:themeColor="accent5" w:themeShade="BF"/>
@@ -2216,9 +2216,9 @@
         <w:tblLook w:val="04A0" w:firstRow="1" w:lastRow="0" w:firstColumn="1" w:lastColumn="0" w:noHBand="0" w:noVBand="1"/>
       </w:tblPr>
       <w:tblGrid>
-        <w:gridCol w:w="2268"/>
-        <w:gridCol w:w="2835"/>
-        <w:gridCol w:w="3827"/>
+        <w:gridCol w:w="1984"/>
+        <w:gridCol w:w="3119"/>
+        <w:gridCol w:w="3969"/>
       </w:tblGrid>
       <w:tr>
         <w:trPr>
@@ -2226,7 +2226,7 @@
         </w:trPr>
         <w:tc>
           <w:tcPr>
-            <w:tcW w:w="2268" w:type="dxa"/>
+            <w:tcW w:w="1984" w:type="dxa"/>
             <w:tcBorders>
               <w:bottom w:val="nil"/>
             </w:tcBorders>
@@ -2259,7 +2259,7 @@
         </w:tc>
         <w:tc>
           <w:tcPr>
-            <w:tcW w:w="2835" w:type="dxa"/>
+            <w:tcW w:w="3119" w:type="dxa"/>
             <w:tcBorders>
               <w:bottom w:val="nil"/>
             </w:tcBorders>
@@ -2292,7 +2292,7 @@
         </w:tc>
         <w:tc>
           <w:tcPr>
-            <w:tcW w:w="3827" w:type="dxa"/>
+            <w:tcW w:w="3969" w:type="dxa"/>
             <w:tcBorders>
               <w:bottom w:val="nil"/>
             </w:tcBorders>
@@ -2319,7 +2319,7 @@
                 <w:sz w:val="24"/>
                 <w:szCs w:val="24"/>
               </w:rPr>
-              <w:t>Email</w:t>
+              <w:t>Role</w:t>
             </w:r>
           </w:p>
         </w:tc>
@@ -2330,7 +2330,7 @@
         </w:trPr>
         <w:tc>
           <w:tcPr>
-            <w:tcW w:w="2268" w:type="dxa"/>
+            <w:tcW w:w="1984" w:type="dxa"/>
             <w:shd w:val="clear" w:color="auto" w:fill="FFFFFF" w:themeFill="background1"/>
           </w:tcPr>
           <w:p>
@@ -2350,7 +2350,7 @@
         </w:tc>
         <w:tc>
           <w:tcPr>
-            <w:tcW w:w="2835" w:type="dxa"/>
+            <w:tcW w:w="3119" w:type="dxa"/>
             <w:shd w:val="clear" w:color="auto" w:fill="FFFFFF" w:themeFill="background1"/>
           </w:tcPr>
           <w:p>
@@ -2370,7 +2370,7 @@
         </w:tc>
         <w:tc>
           <w:tcPr>
-            <w:tcW w:w="3827" w:type="dxa"/>
+            <w:tcW w:w="3969" w:type="dxa"/>
             <w:shd w:val="clear" w:color="auto" w:fill="FFFFFF" w:themeFill="background1"/>
           </w:tcPr>
           <w:p>
@@ -2385,7 +2385,21 @@
                 <w:rFonts w:cstheme="minorHAnsi"/>
                 <w:color w:val="000000"/>
               </w:rPr>
-              <w:t>19127392@student.hcmus.edu.vn</w:t>
+              <w:t xml:space="preserve">Design UI + </w:t>
+            </w:r>
+            <w:r>
+              <w:rPr>
+                <w:rFonts w:cstheme="minorHAnsi"/>
+                <w:color w:val="000000"/>
+              </w:rPr>
+              <w:t>Collect dataset</w:t>
+            </w:r>
+            <w:r>
+              <w:rPr>
+                <w:rFonts w:cstheme="minorHAnsi"/>
+                <w:color w:val="000000"/>
+              </w:rPr>
+              <w:t xml:space="preserve"> </w:t>
             </w:r>
           </w:p>
         </w:tc>
@@ -2396,7 +2410,7 @@
         </w:trPr>
         <w:tc>
           <w:tcPr>
-            <w:tcW w:w="2268" w:type="dxa"/>
+            <w:tcW w:w="1984" w:type="dxa"/>
             <w:shd w:val="clear" w:color="auto" w:fill="FFFFFF" w:themeFill="background1"/>
           </w:tcPr>
           <w:p>
@@ -2416,7 +2430,7 @@
         </w:tc>
         <w:tc>
           <w:tcPr>
-            <w:tcW w:w="2835" w:type="dxa"/>
+            <w:tcW w:w="3119" w:type="dxa"/>
             <w:shd w:val="clear" w:color="auto" w:fill="FFFFFF" w:themeFill="background1"/>
           </w:tcPr>
           <w:p>
@@ -2436,7 +2450,7 @@
         </w:tc>
         <w:tc>
           <w:tcPr>
-            <w:tcW w:w="3827" w:type="dxa"/>
+            <w:tcW w:w="3969" w:type="dxa"/>
             <w:shd w:val="clear" w:color="auto" w:fill="FFFFFF" w:themeFill="background1"/>
           </w:tcPr>
           <w:p>
@@ -2452,7 +2466,28 @@
                 <w:rFonts w:cstheme="minorHAnsi"/>
                 <w:color w:val="000000"/>
               </w:rPr>
-              <w:t>19127525@student.hcmus.edu.vn</w:t>
+              <w:t xml:space="preserve">Code UI </w:t>
+            </w:r>
+            <w:r>
+              <w:rPr>
+                <w:rFonts w:cstheme="minorHAnsi"/>
+                <w:color w:val="000000"/>
+              </w:rPr>
+              <w:t xml:space="preserve">+ </w:t>
+            </w:r>
+            <w:r>
+              <w:rPr>
+                <w:rFonts w:cstheme="minorHAnsi"/>
+                <w:color w:val="000000"/>
+              </w:rPr>
+              <w:t xml:space="preserve">Code </w:t>
+            </w:r>
+            <w:r>
+              <w:rPr>
+                <w:rFonts w:cstheme="minorHAnsi"/>
+                <w:color w:val="000000"/>
+              </w:rPr>
+              <w:t xml:space="preserve">detection </w:t>
             </w:r>
           </w:p>
         </w:tc>
@@ -2463,7 +2498,7 @@
         </w:trPr>
         <w:tc>
           <w:tcPr>
-            <w:tcW w:w="2268" w:type="dxa"/>
+            <w:tcW w:w="1984" w:type="dxa"/>
             <w:shd w:val="clear" w:color="auto" w:fill="FFFFFF" w:themeFill="background1"/>
           </w:tcPr>
           <w:p>
@@ -2483,7 +2518,7 @@
         </w:tc>
         <w:tc>
           <w:tcPr>
-            <w:tcW w:w="2835" w:type="dxa"/>
+            <w:tcW w:w="3119" w:type="dxa"/>
             <w:shd w:val="clear" w:color="auto" w:fill="FFFFFF" w:themeFill="background1"/>
           </w:tcPr>
           <w:p>
@@ -2503,7 +2538,7 @@
         </w:tc>
         <w:tc>
           <w:tcPr>
-            <w:tcW w:w="3827" w:type="dxa"/>
+            <w:tcW w:w="3969" w:type="dxa"/>
             <w:shd w:val="clear" w:color="auto" w:fill="FFFFFF" w:themeFill="background1"/>
           </w:tcPr>
           <w:p>
@@ -2519,7 +2554,28 @@
                 <w:rFonts w:cstheme="minorHAnsi"/>
                 <w:color w:val="000000"/>
               </w:rPr>
-              <w:t>19127625@student.hcmus.edu.vn</w:t>
+              <w:t xml:space="preserve">Design UI + </w:t>
+            </w:r>
+            <w:r>
+              <w:rPr>
+                <w:rFonts w:cstheme="minorHAnsi"/>
+                <w:color w:val="000000"/>
+              </w:rPr>
+              <w:t xml:space="preserve">Code </w:t>
+            </w:r>
+            <w:r>
+              <w:rPr>
+                <w:rFonts w:cstheme="minorHAnsi"/>
+                <w:color w:val="000000"/>
+              </w:rPr>
+              <w:t xml:space="preserve">Train </w:t>
+            </w:r>
+            <w:r>
+              <w:rPr>
+                <w:rFonts w:cstheme="minorHAnsi"/>
+                <w:color w:val="000000"/>
+              </w:rPr>
+              <w:t>+ Train model</w:t>
             </w:r>
           </w:p>
         </w:tc>
@@ -2570,31 +2626,68 @@
         <w:t>Detail</w:t>
       </w:r>
       <w:bookmarkEnd w:id="1"/>
+      <w:r>
+        <w:rPr>
+          <w:rFonts w:asciiTheme="minorHAnsi" w:hAnsiTheme="minorHAnsi" w:cstheme="minorHAnsi"/>
+          <w:b/>
+          <w:bCs/>
+          <w:color w:val="2F5496"/>
+          <w:sz w:val="40"/>
+          <w:szCs w:val="40"/>
+        </w:rPr>
+        <w:t xml:space="preserve"> requirement</w:t>
+      </w:r>
+      <w:bookmarkStart w:id="2" w:name="_Toc91597721"/>
     </w:p>
     <w:p>
       <w:pPr>
         <w:pStyle w:val="Heading2"/>
-        <w:ind w:left="360"/>
-      </w:pPr>
-      <w:bookmarkStart w:id="2" w:name="_Toc91597721"/>
-      <w:r>
-        <w:t xml:space="preserve">2.1  </w:t>
-      </w:r>
-      <w:r>
-        <w:t>Dataset</w:t>
-      </w:r>
-      <w:bookmarkEnd w:id="2"/>
+        <w:numPr>
+          <w:ilvl w:val="1"/>
+          <w:numId w:val="1"/>
+        </w:numPr>
+      </w:pPr>
+      <w:r>
+        <w:t>Require 1:</w:t>
+      </w:r>
     </w:p>
     <w:p>
       <w:pPr>
         <w:pStyle w:val="ListParagraph"/>
         <w:numPr>
           <w:ilvl w:val="0"/>
-          <w:numId w:val="5"/>
+          <w:numId w:val="8"/>
         </w:numPr>
       </w:pPr>
       <w:r>
         <w:t>We have done:</w:t>
+      </w:r>
+    </w:p>
+    <w:p>
+      <w:pPr>
+        <w:pStyle w:val="ListParagraph"/>
+        <w:numPr>
+          <w:ilvl w:val="1"/>
+          <w:numId w:val="8"/>
+        </w:numPr>
+      </w:pPr>
+      <w:r>
+        <w:t xml:space="preserve">Build web interface </w:t>
+      </w:r>
+      <w:r>
+        <w:t>which allows insert an image and return object detection result</w:t>
+      </w:r>
+    </w:p>
+    <w:p>
+      <w:pPr>
+        <w:pStyle w:val="ListParagraph"/>
+        <w:numPr>
+          <w:ilvl w:val="1"/>
+          <w:numId w:val="8"/>
+        </w:numPr>
+      </w:pPr>
+      <w:r>
+        <w:t xml:space="preserve">Install YOLO to detect object </w:t>
       </w:r>
     </w:p>
     <w:p>
@@ -2602,11 +2695,11 @@
         <w:pStyle w:val="ListParagraph"/>
         <w:numPr>
           <w:ilvl w:val="0"/>
-          <w:numId w:val="5"/>
+          <w:numId w:val="8"/>
         </w:numPr>
       </w:pPr>
       <w:r>
-        <w:t>Reference from source code</w:t>
+        <w:t>Reference from source code:</w:t>
       </w:r>
     </w:p>
     <w:p>
@@ -2617,26 +2710,22 @@
     <w:p>
       <w:pPr>
         <w:pStyle w:val="Heading2"/>
-        <w:ind w:left="360"/>
-      </w:pPr>
-      <w:bookmarkStart w:id="3" w:name="_Toc91597722"/>
-      <w:r>
-        <w:t xml:space="preserve">2.2 </w:t>
-      </w:r>
-      <w:r>
-        <w:t xml:space="preserve"> </w:t>
-      </w:r>
-      <w:r>
-        <w:t>Web interface</w:t>
-      </w:r>
-      <w:bookmarkEnd w:id="3"/>
+        <w:numPr>
+          <w:ilvl w:val="1"/>
+          <w:numId w:val="1"/>
+        </w:numPr>
+      </w:pPr>
+      <w:r>
+        <w:t>Require 2:</w:t>
+      </w:r>
+      <w:bookmarkEnd w:id="2"/>
     </w:p>
     <w:p>
       <w:pPr>
         <w:pStyle w:val="ListParagraph"/>
         <w:numPr>
           <w:ilvl w:val="0"/>
-          <w:numId w:val="4"/>
+          <w:numId w:val="8"/>
         </w:numPr>
       </w:pPr>
       <w:r>
@@ -2648,45 +2737,29 @@
         <w:pStyle w:val="ListParagraph"/>
         <w:numPr>
           <w:ilvl w:val="0"/>
-          <w:numId w:val="4"/>
+          <w:numId w:val="8"/>
         </w:numPr>
       </w:pPr>
       <w:r>
-        <w:t>Reference from source code</w:t>
-      </w:r>
-    </w:p>
-    <w:p>
-      <w:pPr>
-        <w:pStyle w:val="ListParagraph"/>
-      </w:pPr>
-    </w:p>
-    <w:p>
-      <w:pPr>
-        <w:pStyle w:val="Heading2"/>
-        <w:ind w:left="360"/>
-      </w:pPr>
-      <w:bookmarkStart w:id="4" w:name="_Toc91597723"/>
-      <w:r>
-        <w:t xml:space="preserve">2.3 </w:t>
-      </w:r>
-      <w:r>
-        <w:t xml:space="preserve"> </w:t>
-      </w:r>
-      <w:r>
-        <w:t>Code</w:t>
-      </w:r>
-      <w:bookmarkEnd w:id="4"/>
+        <w:t>Build Desktop app run base on HTML, CSS, JavaScript and Python</w:t>
+      </w:r>
     </w:p>
     <w:p>
       <w:pPr>
         <w:pStyle w:val="ListParagraph"/>
         <w:numPr>
           <w:ilvl w:val="0"/>
-          <w:numId w:val="3"/>
+          <w:numId w:val="8"/>
         </w:numPr>
       </w:pPr>
       <w:r>
-        <w:t>We have done:</w:t>
+        <w:t xml:space="preserve">Build a complete app </w:t>
+      </w:r>
+      <w:r>
+        <w:t>use for detect animal</w:t>
+      </w:r>
+      <w:r>
+        <w:t xml:space="preserve"> in picture</w:t>
       </w:r>
     </w:p>
     <w:p>
@@ -2694,64 +2767,823 @@
         <w:pStyle w:val="ListParagraph"/>
         <w:numPr>
           <w:ilvl w:val="0"/>
-          <w:numId w:val="3"/>
+          <w:numId w:val="8"/>
         </w:numPr>
       </w:pPr>
-      <w:r>
-        <w:t>Reference from source code</w:t>
-      </w:r>
-    </w:p>
-    <w:p>
-      <w:pPr>
-        <w:pStyle w:val="ListParagraph"/>
-      </w:pPr>
-    </w:p>
-    <w:p>
-      <w:pPr>
-        <w:pStyle w:val="Heading2"/>
-        <w:ind w:left="360"/>
-        <w:rPr>
-          <w:rFonts w:asciiTheme="minorHAnsi" w:hAnsiTheme="minorHAnsi" w:cstheme="minorBidi"/>
-          <w:color w:val="auto"/>
-        </w:rPr>
-      </w:pPr>
-      <w:bookmarkStart w:id="5" w:name="_Toc91597724"/>
-      <w:r>
-        <w:t xml:space="preserve">2.4 </w:t>
-      </w:r>
-      <w:r>
-        <w:t xml:space="preserve"> </w:t>
-      </w:r>
-      <w:r>
-        <w:t>E</w:t>
-      </w:r>
-      <w:r>
-        <w:t>valuate the model</w:t>
-      </w:r>
-      <w:bookmarkEnd w:id="5"/>
     </w:p>
     <w:p>
       <w:pPr>
         <w:pStyle w:val="ListParagraph"/>
         <w:numPr>
           <w:ilvl w:val="0"/>
-          <w:numId w:val="2"/>
+          <w:numId w:val="8"/>
         </w:numPr>
       </w:pPr>
-      <w:r>
-        <w:rPr>
-          <w:rFonts w:ascii="Calibri" w:hAnsi="Calibri" w:cs="Calibri"/>
-          <w:color w:val="000000"/>
-        </w:rPr>
-        <w:t>F1-score or suitable score</w:t>
-      </w:r>
     </w:p>
     <w:p>
       <w:pPr>
         <w:pStyle w:val="ListParagraph"/>
         <w:numPr>
           <w:ilvl w:val="0"/>
-          <w:numId w:val="2"/>
+          <w:numId w:val="8"/>
+        </w:numPr>
+      </w:pPr>
+      <w:r>
+        <w:t>Reference from source code:</w:t>
+      </w:r>
+    </w:p>
+    <w:p>
+      <w:pPr>
+        <w:pStyle w:val="ListParagraph"/>
+      </w:pPr>
+    </w:p>
+    <w:p>
+      <w:pPr>
+        <w:pStyle w:val="ListParagraph"/>
+      </w:pPr>
+      <w:r>
+        <w:t>Average Precision</w:t>
+      </w:r>
+    </w:p>
+    <w:tbl>
+      <w:tblPr>
+        <w:tblStyle w:val="TableGrid"/>
+        <w:tblW w:w="0" w:type="auto"/>
+        <w:tblInd w:w="720" w:type="dxa"/>
+        <w:tblLook w:val="04A0" w:firstRow="1" w:lastRow="0" w:firstColumn="1" w:lastColumn="0" w:noHBand="0" w:noVBand="1"/>
+      </w:tblPr>
+      <w:tblGrid>
+        <w:gridCol w:w="2168"/>
+        <w:gridCol w:w="2169"/>
+        <w:gridCol w:w="2169"/>
+        <w:gridCol w:w="2169"/>
+      </w:tblGrid>
+      <w:tr>
+        <w:tc>
+          <w:tcPr>
+            <w:tcW w:w="2168" w:type="dxa"/>
+          </w:tcPr>
+          <w:p>
+            <w:pPr>
+              <w:pStyle w:val="ListParagraph"/>
+              <w:ind w:left="0"/>
+            </w:pPr>
+            <w:r>
+              <w:t>class_id</w:t>
+            </w:r>
+          </w:p>
+        </w:tc>
+        <w:tc>
+          <w:tcPr>
+            <w:tcW w:w="2169" w:type="dxa"/>
+          </w:tcPr>
+          <w:p>
+            <w:pPr>
+              <w:pStyle w:val="ListParagraph"/>
+              <w:ind w:left="0"/>
+            </w:pPr>
+            <w:r>
+              <w:t>name</w:t>
+            </w:r>
+          </w:p>
+        </w:tc>
+        <w:tc>
+          <w:tcPr>
+            <w:tcW w:w="2169" w:type="dxa"/>
+          </w:tcPr>
+          <w:p>
+            <w:pPr>
+              <w:pStyle w:val="ListParagraph"/>
+              <w:ind w:left="0"/>
+            </w:pPr>
+            <w:r>
+              <w:t>TP</w:t>
+            </w:r>
+          </w:p>
+        </w:tc>
+        <w:tc>
+          <w:tcPr>
+            <w:tcW w:w="2169" w:type="dxa"/>
+          </w:tcPr>
+          <w:p>
+            <w:pPr>
+              <w:pStyle w:val="ListParagraph"/>
+              <w:ind w:left="0"/>
+            </w:pPr>
+            <w:r>
+              <w:t>FP</w:t>
+            </w:r>
+          </w:p>
+        </w:tc>
+      </w:tr>
+      <w:tr>
+        <w:tc>
+          <w:tcPr>
+            <w:tcW w:w="2168" w:type="dxa"/>
+          </w:tcPr>
+          <w:p>
+            <w:pPr>
+              <w:pStyle w:val="ListParagraph"/>
+              <w:ind w:left="0"/>
+            </w:pPr>
+            <w:r>
+              <w:t>0</w:t>
+            </w:r>
+          </w:p>
+        </w:tc>
+        <w:tc>
+          <w:tcPr>
+            <w:tcW w:w="2169" w:type="dxa"/>
+          </w:tcPr>
+          <w:p>
+            <w:pPr>
+              <w:pStyle w:val="ListParagraph"/>
+              <w:ind w:left="0"/>
+            </w:pPr>
+            <w:r>
+              <w:t>C</w:t>
+            </w:r>
+            <w:r>
+              <w:t>ow</w:t>
+            </w:r>
+          </w:p>
+        </w:tc>
+        <w:tc>
+          <w:tcPr>
+            <w:tcW w:w="2169" w:type="dxa"/>
+          </w:tcPr>
+          <w:p>
+            <w:pPr>
+              <w:pStyle w:val="ListParagraph"/>
+              <w:ind w:left="0"/>
+            </w:pPr>
+            <w:r>
+              <w:t>333</w:t>
+            </w:r>
+          </w:p>
+        </w:tc>
+        <w:tc>
+          <w:tcPr>
+            <w:tcW w:w="2169" w:type="dxa"/>
+          </w:tcPr>
+          <w:p>
+            <w:pPr>
+              <w:pStyle w:val="ListParagraph"/>
+              <w:ind w:left="0"/>
+            </w:pPr>
+            <w:r>
+              <w:t>34</w:t>
+            </w:r>
+          </w:p>
+        </w:tc>
+      </w:tr>
+      <w:tr>
+        <w:tc>
+          <w:tcPr>
+            <w:tcW w:w="2168" w:type="dxa"/>
+          </w:tcPr>
+          <w:p>
+            <w:pPr>
+              <w:pStyle w:val="ListParagraph"/>
+              <w:ind w:left="0"/>
+            </w:pPr>
+            <w:r>
+              <w:t>1</w:t>
+            </w:r>
+          </w:p>
+        </w:tc>
+        <w:tc>
+          <w:tcPr>
+            <w:tcW w:w="2169" w:type="dxa"/>
+          </w:tcPr>
+          <w:p>
+            <w:pPr>
+              <w:pStyle w:val="ListParagraph"/>
+              <w:ind w:left="0"/>
+            </w:pPr>
+            <w:r>
+              <w:t>Buffalo</w:t>
+            </w:r>
+          </w:p>
+        </w:tc>
+        <w:tc>
+          <w:tcPr>
+            <w:tcW w:w="2169" w:type="dxa"/>
+          </w:tcPr>
+          <w:p>
+            <w:pPr>
+              <w:pStyle w:val="ListParagraph"/>
+              <w:ind w:left="0"/>
+            </w:pPr>
+            <w:r>
+              <w:t>12</w:t>
+            </w:r>
+          </w:p>
+        </w:tc>
+        <w:tc>
+          <w:tcPr>
+            <w:tcW w:w="2169" w:type="dxa"/>
+          </w:tcPr>
+          <w:p>
+            <w:pPr>
+              <w:pStyle w:val="ListParagraph"/>
+              <w:ind w:left="0"/>
+            </w:pPr>
+            <w:r>
+              <w:t>6</w:t>
+            </w:r>
+          </w:p>
+        </w:tc>
+      </w:tr>
+      <w:tr>
+        <w:tc>
+          <w:tcPr>
+            <w:tcW w:w="2168" w:type="dxa"/>
+          </w:tcPr>
+          <w:p>
+            <w:pPr>
+              <w:pStyle w:val="ListParagraph"/>
+              <w:ind w:left="0"/>
+            </w:pPr>
+            <w:r>
+              <w:t>2</w:t>
+            </w:r>
+          </w:p>
+        </w:tc>
+        <w:tc>
+          <w:tcPr>
+            <w:tcW w:w="2169" w:type="dxa"/>
+          </w:tcPr>
+          <w:p>
+            <w:pPr>
+              <w:pStyle w:val="ListParagraph"/>
+              <w:ind w:left="0"/>
+            </w:pPr>
+            <w:r>
+              <w:t>Cat</w:t>
+            </w:r>
+          </w:p>
+        </w:tc>
+        <w:tc>
+          <w:tcPr>
+            <w:tcW w:w="2169" w:type="dxa"/>
+          </w:tcPr>
+          <w:p>
+            <w:pPr>
+              <w:pStyle w:val="ListParagraph"/>
+              <w:ind w:left="0"/>
+            </w:pPr>
+            <w:r>
+              <w:t>62</w:t>
+            </w:r>
+          </w:p>
+        </w:tc>
+        <w:tc>
+          <w:tcPr>
+            <w:tcW w:w="2169" w:type="dxa"/>
+          </w:tcPr>
+          <w:p>
+            <w:pPr>
+              <w:pStyle w:val="ListParagraph"/>
+              <w:ind w:left="0"/>
+            </w:pPr>
+            <w:r>
+              <w:t>13</w:t>
+            </w:r>
+          </w:p>
+        </w:tc>
+      </w:tr>
+      <w:tr>
+        <w:tc>
+          <w:tcPr>
+            <w:tcW w:w="2168" w:type="dxa"/>
+          </w:tcPr>
+          <w:p>
+            <w:pPr>
+              <w:pStyle w:val="ListParagraph"/>
+              <w:ind w:left="0"/>
+            </w:pPr>
+            <w:r>
+              <w:t>3</w:t>
+            </w:r>
+          </w:p>
+        </w:tc>
+        <w:tc>
+          <w:tcPr>
+            <w:tcW w:w="2169" w:type="dxa"/>
+          </w:tcPr>
+          <w:p>
+            <w:pPr>
+              <w:pStyle w:val="ListParagraph"/>
+              <w:ind w:left="0"/>
+            </w:pPr>
+            <w:r>
+              <w:t>Dog</w:t>
+            </w:r>
+          </w:p>
+        </w:tc>
+        <w:tc>
+          <w:tcPr>
+            <w:tcW w:w="2169" w:type="dxa"/>
+          </w:tcPr>
+          <w:p>
+            <w:pPr>
+              <w:pStyle w:val="ListParagraph"/>
+              <w:ind w:left="0"/>
+            </w:pPr>
+          </w:p>
+        </w:tc>
+        <w:tc>
+          <w:tcPr>
+            <w:tcW w:w="2169" w:type="dxa"/>
+          </w:tcPr>
+          <w:p>
+            <w:pPr>
+              <w:pStyle w:val="ListParagraph"/>
+              <w:ind w:left="0"/>
+            </w:pPr>
+          </w:p>
+        </w:tc>
+      </w:tr>
+      <w:tr>
+        <w:tc>
+          <w:tcPr>
+            <w:tcW w:w="2168" w:type="dxa"/>
+          </w:tcPr>
+          <w:p>
+            <w:pPr>
+              <w:pStyle w:val="ListParagraph"/>
+              <w:ind w:left="0"/>
+            </w:pPr>
+            <w:r>
+              <w:t>4</w:t>
+            </w:r>
+          </w:p>
+        </w:tc>
+        <w:tc>
+          <w:tcPr>
+            <w:tcW w:w="2169" w:type="dxa"/>
+          </w:tcPr>
+          <w:p>
+            <w:pPr>
+              <w:pStyle w:val="ListParagraph"/>
+              <w:ind w:left="0"/>
+            </w:pPr>
+            <w:r>
+              <w:t>Deer</w:t>
+            </w:r>
+          </w:p>
+        </w:tc>
+        <w:tc>
+          <w:tcPr>
+            <w:tcW w:w="2169" w:type="dxa"/>
+          </w:tcPr>
+          <w:p>
+            <w:pPr>
+              <w:pStyle w:val="ListParagraph"/>
+              <w:ind w:left="0"/>
+            </w:pPr>
+          </w:p>
+        </w:tc>
+        <w:tc>
+          <w:tcPr>
+            <w:tcW w:w="2169" w:type="dxa"/>
+          </w:tcPr>
+          <w:p>
+            <w:pPr>
+              <w:pStyle w:val="ListParagraph"/>
+              <w:ind w:left="0"/>
+            </w:pPr>
+          </w:p>
+        </w:tc>
+      </w:tr>
+      <w:tr>
+        <w:tc>
+          <w:tcPr>
+            <w:tcW w:w="2168" w:type="dxa"/>
+          </w:tcPr>
+          <w:p>
+            <w:pPr>
+              <w:pStyle w:val="ListParagraph"/>
+              <w:ind w:left="0"/>
+            </w:pPr>
+            <w:r>
+              <w:t>5</w:t>
+            </w:r>
+          </w:p>
+        </w:tc>
+        <w:tc>
+          <w:tcPr>
+            <w:tcW w:w="2169" w:type="dxa"/>
+          </w:tcPr>
+          <w:p>
+            <w:pPr>
+              <w:pStyle w:val="ListParagraph"/>
+              <w:ind w:left="0"/>
+            </w:pPr>
+            <w:r>
+              <w:t>Lion</w:t>
+            </w:r>
+          </w:p>
+        </w:tc>
+        <w:tc>
+          <w:tcPr>
+            <w:tcW w:w="2169" w:type="dxa"/>
+          </w:tcPr>
+          <w:p>
+            <w:pPr>
+              <w:pStyle w:val="ListParagraph"/>
+              <w:ind w:left="0"/>
+            </w:pPr>
+          </w:p>
+        </w:tc>
+        <w:tc>
+          <w:tcPr>
+            <w:tcW w:w="2169" w:type="dxa"/>
+          </w:tcPr>
+          <w:p>
+            <w:pPr>
+              <w:pStyle w:val="ListParagraph"/>
+              <w:ind w:left="0"/>
+            </w:pPr>
+          </w:p>
+        </w:tc>
+      </w:tr>
+      <w:tr>
+        <w:tc>
+          <w:tcPr>
+            <w:tcW w:w="2168" w:type="dxa"/>
+          </w:tcPr>
+          <w:p>
+            <w:pPr>
+              <w:pStyle w:val="ListParagraph"/>
+              <w:ind w:left="0"/>
+            </w:pPr>
+            <w:r>
+              <w:t>6</w:t>
+            </w:r>
+          </w:p>
+        </w:tc>
+        <w:tc>
+          <w:tcPr>
+            <w:tcW w:w="2169" w:type="dxa"/>
+          </w:tcPr>
+          <w:p>
+            <w:pPr>
+              <w:pStyle w:val="ListParagraph"/>
+              <w:ind w:left="0"/>
+            </w:pPr>
+            <w:r>
+              <w:t>Eagle</w:t>
+            </w:r>
+          </w:p>
+        </w:tc>
+        <w:tc>
+          <w:tcPr>
+            <w:tcW w:w="2169" w:type="dxa"/>
+          </w:tcPr>
+          <w:p>
+            <w:pPr>
+              <w:pStyle w:val="ListParagraph"/>
+              <w:ind w:left="0"/>
+            </w:pPr>
+          </w:p>
+        </w:tc>
+        <w:tc>
+          <w:tcPr>
+            <w:tcW w:w="2169" w:type="dxa"/>
+          </w:tcPr>
+          <w:p>
+            <w:pPr>
+              <w:pStyle w:val="ListParagraph"/>
+              <w:ind w:left="0"/>
+            </w:pPr>
+          </w:p>
+        </w:tc>
+      </w:tr>
+      <w:tr>
+        <w:tc>
+          <w:tcPr>
+            <w:tcW w:w="2168" w:type="dxa"/>
+          </w:tcPr>
+          <w:p>
+            <w:pPr>
+              <w:pStyle w:val="ListParagraph"/>
+              <w:ind w:left="0"/>
+            </w:pPr>
+            <w:r>
+              <w:t>7</w:t>
+            </w:r>
+          </w:p>
+        </w:tc>
+        <w:tc>
+          <w:tcPr>
+            <w:tcW w:w="2169" w:type="dxa"/>
+          </w:tcPr>
+          <w:p>
+            <w:pPr>
+              <w:pStyle w:val="ListParagraph"/>
+              <w:ind w:left="0"/>
+            </w:pPr>
+            <w:r>
+              <w:t>Tiger</w:t>
+            </w:r>
+          </w:p>
+        </w:tc>
+        <w:tc>
+          <w:tcPr>
+            <w:tcW w:w="2169" w:type="dxa"/>
+          </w:tcPr>
+          <w:p>
+            <w:pPr>
+              <w:pStyle w:val="ListParagraph"/>
+              <w:ind w:left="0"/>
+            </w:pPr>
+          </w:p>
+        </w:tc>
+        <w:tc>
+          <w:tcPr>
+            <w:tcW w:w="2169" w:type="dxa"/>
+          </w:tcPr>
+          <w:p>
+            <w:pPr>
+              <w:pStyle w:val="ListParagraph"/>
+              <w:ind w:left="0"/>
+            </w:pPr>
+          </w:p>
+        </w:tc>
+      </w:tr>
+    </w:tbl>
+    <w:p>
+      <w:pPr>
+        <w:pStyle w:val="ListParagraph"/>
+      </w:pPr>
+    </w:p>
+    <w:p>
+      <w:pPr>
+        <w:pStyle w:val="ListParagraph"/>
+      </w:pPr>
+      <w:r>
+        <w:t>F1-score &amp; Average IoU</w:t>
+      </w:r>
+    </w:p>
+    <w:tbl>
+      <w:tblPr>
+        <w:tblStyle w:val="TableGrid"/>
+        <w:tblW w:w="0" w:type="auto"/>
+        <w:tblInd w:w="720" w:type="dxa"/>
+        <w:tblLook w:val="04A0" w:firstRow="1" w:lastRow="0" w:firstColumn="1" w:lastColumn="0" w:noHBand="0" w:noVBand="1"/>
+      </w:tblPr>
+      <w:tblGrid>
+        <w:gridCol w:w="1295"/>
+        <w:gridCol w:w="1079"/>
+        <w:gridCol w:w="1055"/>
+        <w:gridCol w:w="1055"/>
+        <w:gridCol w:w="1044"/>
+        <w:gridCol w:w="1036"/>
+        <w:gridCol w:w="1038"/>
+        <w:gridCol w:w="1073"/>
+      </w:tblGrid>
+      <w:tr>
+        <w:tc>
+          <w:tcPr>
+            <w:tcW w:w="1084" w:type="dxa"/>
+          </w:tcPr>
+          <w:p>
+            <w:pPr>
+              <w:pStyle w:val="ListParagraph"/>
+              <w:ind w:left="0"/>
+            </w:pPr>
+            <w:r>
+              <w:t>conf_thresh</w:t>
+            </w:r>
+          </w:p>
+        </w:tc>
+        <w:tc>
+          <w:tcPr>
+            <w:tcW w:w="1084" w:type="dxa"/>
+          </w:tcPr>
+          <w:p>
+            <w:pPr>
+              <w:pStyle w:val="ListParagraph"/>
+              <w:ind w:left="0"/>
+            </w:pPr>
+            <w:r>
+              <w:t>precision</w:t>
+            </w:r>
+          </w:p>
+        </w:tc>
+        <w:tc>
+          <w:tcPr>
+            <w:tcW w:w="1084" w:type="dxa"/>
+          </w:tcPr>
+          <w:p>
+            <w:pPr>
+              <w:pStyle w:val="ListParagraph"/>
+              <w:ind w:left="0"/>
+            </w:pPr>
+            <w:r>
+              <w:t>recall</w:t>
+            </w:r>
+          </w:p>
+        </w:tc>
+        <w:tc>
+          <w:tcPr>
+            <w:tcW w:w="1084" w:type="dxa"/>
+          </w:tcPr>
+          <w:p>
+            <w:pPr>
+              <w:pStyle w:val="ListParagraph"/>
+              <w:ind w:left="0"/>
+            </w:pPr>
+            <w:r>
+              <w:t>F1-score</w:t>
+            </w:r>
+          </w:p>
+        </w:tc>
+        <w:tc>
+          <w:tcPr>
+            <w:tcW w:w="1084" w:type="dxa"/>
+          </w:tcPr>
+          <w:p>
+            <w:pPr>
+              <w:pStyle w:val="ListParagraph"/>
+              <w:ind w:left="0"/>
+            </w:pPr>
+            <w:r>
+              <w:t>TP</w:t>
+            </w:r>
+          </w:p>
+        </w:tc>
+        <w:tc>
+          <w:tcPr>
+            <w:tcW w:w="1085" w:type="dxa"/>
+          </w:tcPr>
+          <w:p>
+            <w:pPr>
+              <w:pStyle w:val="ListParagraph"/>
+              <w:ind w:left="0"/>
+            </w:pPr>
+            <w:r>
+              <w:t>FP</w:t>
+            </w:r>
+          </w:p>
+        </w:tc>
+        <w:tc>
+          <w:tcPr>
+            <w:tcW w:w="1085" w:type="dxa"/>
+          </w:tcPr>
+          <w:p>
+            <w:pPr>
+              <w:pStyle w:val="ListParagraph"/>
+              <w:ind w:left="0"/>
+            </w:pPr>
+            <w:r>
+              <w:t>FN</w:t>
+            </w:r>
+          </w:p>
+        </w:tc>
+        <w:tc>
+          <w:tcPr>
+            <w:tcW w:w="1085" w:type="dxa"/>
+          </w:tcPr>
+          <w:p>
+            <w:pPr>
+              <w:pStyle w:val="ListParagraph"/>
+              <w:ind w:left="0"/>
+            </w:pPr>
+            <w:r>
+              <w:t>average IoU</w:t>
+            </w:r>
+          </w:p>
+        </w:tc>
+      </w:tr>
+      <w:tr>
+        <w:tc>
+          <w:tcPr>
+            <w:tcW w:w="1084" w:type="dxa"/>
+          </w:tcPr>
+          <w:p>
+            <w:pPr>
+              <w:pStyle w:val="ListParagraph"/>
+              <w:ind w:left="0"/>
+            </w:pPr>
+            <w:r>
+              <w:t>0.25</w:t>
+            </w:r>
+          </w:p>
+        </w:tc>
+        <w:tc>
+          <w:tcPr>
+            <w:tcW w:w="1084" w:type="dxa"/>
+          </w:tcPr>
+          <w:p>
+            <w:pPr>
+              <w:pStyle w:val="ListParagraph"/>
+              <w:ind w:left="0"/>
+            </w:pPr>
+            <w:r>
+              <w:t>0.88</w:t>
+            </w:r>
+          </w:p>
+        </w:tc>
+        <w:tc>
+          <w:tcPr>
+            <w:tcW w:w="1084" w:type="dxa"/>
+          </w:tcPr>
+          <w:p>
+            <w:pPr>
+              <w:pStyle w:val="ListParagraph"/>
+              <w:ind w:left="0"/>
+            </w:pPr>
+            <w:r>
+              <w:t>0.95</w:t>
+            </w:r>
+          </w:p>
+        </w:tc>
+        <w:tc>
+          <w:tcPr>
+            <w:tcW w:w="1084" w:type="dxa"/>
+          </w:tcPr>
+          <w:p>
+            <w:pPr>
+              <w:pStyle w:val="ListParagraph"/>
+              <w:ind w:left="0"/>
+            </w:pPr>
+            <w:r>
+              <w:t>0.92</w:t>
+            </w:r>
+          </w:p>
+        </w:tc>
+        <w:tc>
+          <w:tcPr>
+            <w:tcW w:w="1084" w:type="dxa"/>
+          </w:tcPr>
+          <w:p>
+            <w:pPr>
+              <w:pStyle w:val="ListParagraph"/>
+              <w:ind w:left="0"/>
+            </w:pPr>
+            <w:r>
+              <w:t>407</w:t>
+            </w:r>
+          </w:p>
+        </w:tc>
+        <w:tc>
+          <w:tcPr>
+            <w:tcW w:w="1085" w:type="dxa"/>
+          </w:tcPr>
+          <w:p>
+            <w:pPr>
+              <w:pStyle w:val="ListParagraph"/>
+              <w:ind w:left="0"/>
+            </w:pPr>
+            <w:r>
+              <w:t>53</w:t>
+            </w:r>
+          </w:p>
+        </w:tc>
+        <w:tc>
+          <w:tcPr>
+            <w:tcW w:w="1085" w:type="dxa"/>
+          </w:tcPr>
+          <w:p>
+            <w:pPr>
+              <w:pStyle w:val="ListParagraph"/>
+              <w:ind w:left="0"/>
+            </w:pPr>
+            <w:r>
+              <w:t>21</w:t>
+            </w:r>
+          </w:p>
+        </w:tc>
+        <w:tc>
+          <w:tcPr>
+            <w:tcW w:w="1085" w:type="dxa"/>
+          </w:tcPr>
+          <w:p>
+            <w:pPr>
+              <w:pStyle w:val="ListParagraph"/>
+              <w:ind w:left="0"/>
+            </w:pPr>
+            <w:r>
+              <w:t>69.55 %</w:t>
+            </w:r>
+          </w:p>
+        </w:tc>
+      </w:tr>
+    </w:tbl>
+    <w:p>
+      <w:pPr>
+        <w:pStyle w:val="ListParagraph"/>
+      </w:pPr>
+    </w:p>
+    <w:p>
+      <w:pPr>
+        <w:pStyle w:val="ListParagraph"/>
+        <w:numPr>
+          <w:ilvl w:val="0"/>
+          <w:numId w:val="7"/>
         </w:numPr>
         <w:rPr>
           <w:rFonts w:ascii="Calibri" w:hAnsi="Calibri" w:cs="Calibri"/>
@@ -2771,7 +3603,7 @@
         <w:pStyle w:val="ListParagraph"/>
         <w:numPr>
           <w:ilvl w:val="1"/>
-          <w:numId w:val="2"/>
+          <w:numId w:val="7"/>
         </w:numPr>
         <w:rPr>
           <w:rFonts w:ascii="Calibri" w:hAnsi="Calibri" w:cs="Calibri"/>
@@ -2791,6 +3623,13 @@
           <w:color w:val="000000"/>
         </w:rPr>
         <w:t>: 60</w:t>
+      </w:r>
+      <w:r>
+        <w:rPr>
+          <w:rFonts w:ascii="Calibri" w:hAnsi="Calibri" w:cs="Calibri"/>
+          <w:color w:val="000000"/>
+        </w:rPr>
+        <w:t xml:space="preserve"> %</w:t>
       </w:r>
     </w:p>
     <w:p>
@@ -2798,7 +3637,7 @@
         <w:pStyle w:val="ListParagraph"/>
         <w:numPr>
           <w:ilvl w:val="1"/>
-          <w:numId w:val="2"/>
+          <w:numId w:val="7"/>
         </w:numPr>
         <w:rPr>
           <w:rFonts w:ascii="Calibri" w:hAnsi="Calibri" w:cs="Calibri"/>
@@ -2818,6 +3657,13 @@
           <w:color w:val="000000"/>
         </w:rPr>
         <w:t>: 20</w:t>
+      </w:r>
+      <w:r>
+        <w:rPr>
+          <w:rFonts w:ascii="Calibri" w:hAnsi="Calibri" w:cs="Calibri"/>
+          <w:color w:val="000000"/>
+        </w:rPr>
+        <w:t xml:space="preserve"> %</w:t>
       </w:r>
     </w:p>
     <w:p>
@@ -2825,7 +3671,7 @@
         <w:pStyle w:val="ListParagraph"/>
         <w:numPr>
           <w:ilvl w:val="1"/>
-          <w:numId w:val="2"/>
+          <w:numId w:val="7"/>
         </w:numPr>
         <w:rPr>
           <w:rFonts w:ascii="Calibri" w:hAnsi="Calibri" w:cs="Calibri"/>
@@ -2845,6 +3691,13 @@
           <w:color w:val="000000"/>
         </w:rPr>
         <w:t>: 20</w:t>
+      </w:r>
+      <w:r>
+        <w:rPr>
+          <w:rFonts w:ascii="Calibri" w:hAnsi="Calibri" w:cs="Calibri"/>
+          <w:color w:val="000000"/>
+        </w:rPr>
+        <w:t xml:space="preserve"> %</w:t>
       </w:r>
     </w:p>
     <w:p>
@@ -2852,7 +3705,7 @@
         <w:pStyle w:val="ListParagraph"/>
         <w:numPr>
           <w:ilvl w:val="0"/>
-          <w:numId w:val="2"/>
+          <w:numId w:val="7"/>
         </w:numPr>
       </w:pPr>
       <w:r>
@@ -2866,11 +3719,8 @@
     <w:p>
       <w:pPr>
         <w:pStyle w:val="ListParagraph"/>
-        <w:ind w:left="1080"/>
-      </w:pPr>
-      <w:r>
-        <w:tab/>
-      </w:r>
+        <w:ind w:left="1080" w:firstLine="353"/>
+      </w:pPr>
     </w:p>
     <w:p>
       <w:pPr>
@@ -2893,7 +3743,7 @@
           <w:szCs w:val="40"/>
         </w:rPr>
       </w:pPr>
-      <w:bookmarkStart w:id="6" w:name="_Toc91597725"/>
+      <w:bookmarkStart w:id="3" w:name="_Toc91597725"/>
       <w:r>
         <w:rPr>
           <w:rFonts w:asciiTheme="minorHAnsi" w:hAnsiTheme="minorHAnsi" w:cstheme="minorHAnsi"/>
@@ -2905,21 +3755,21 @@
         </w:rPr>
         <w:t>Advantage and Disadvantage</w:t>
       </w:r>
-      <w:bookmarkEnd w:id="6"/>
+      <w:bookmarkEnd w:id="3"/>
     </w:p>
     <w:p>
       <w:pPr>
         <w:pStyle w:val="Heading2"/>
         <w:ind w:left="360"/>
       </w:pPr>
-      <w:bookmarkStart w:id="7" w:name="_Toc91597726"/>
+      <w:bookmarkStart w:id="4" w:name="_Toc91597726"/>
       <w:r>
         <w:t xml:space="preserve">3.1  </w:t>
       </w:r>
       <w:r>
         <w:t>Advantages</w:t>
       </w:r>
-      <w:bookmarkEnd w:id="7"/>
+      <w:bookmarkEnd w:id="4"/>
     </w:p>
     <w:p>
       <w:pPr>
@@ -2957,14 +3807,14 @@
         <w:pStyle w:val="Heading2"/>
         <w:ind w:left="360"/>
       </w:pPr>
-      <w:bookmarkStart w:id="8" w:name="_Toc91597727"/>
+      <w:bookmarkStart w:id="5" w:name="_Toc91597727"/>
       <w:r>
         <w:t xml:space="preserve">3.2  </w:t>
       </w:r>
       <w:r>
         <w:t>Disadvantages</w:t>
       </w:r>
-      <w:bookmarkEnd w:id="8"/>
+      <w:bookmarkEnd w:id="5"/>
     </w:p>
     <w:p>
       <w:pPr>
@@ -3019,7 +3869,7 @@
           <w:szCs w:val="40"/>
         </w:rPr>
       </w:pPr>
-      <w:bookmarkStart w:id="9" w:name="_Toc91597728"/>
+      <w:bookmarkStart w:id="6" w:name="_Toc91597728"/>
       <w:r>
         <w:rPr>
           <w:rFonts w:asciiTheme="minorHAnsi" w:hAnsiTheme="minorHAnsi" w:cstheme="minorHAnsi"/>
@@ -3031,7 +3881,7 @@
         </w:rPr>
         <w:t>Result</w:t>
       </w:r>
-      <w:bookmarkEnd w:id="9"/>
+      <w:bookmarkEnd w:id="6"/>
     </w:p>
     <w:p>
       <w:pPr>
@@ -3048,7 +3898,7 @@
           <w:szCs w:val="40"/>
         </w:rPr>
       </w:pPr>
-      <w:bookmarkStart w:id="10" w:name="_Toc91597729"/>
+      <w:bookmarkStart w:id="7" w:name="_Toc91597729"/>
       <w:r>
         <w:rPr>
           <w:rFonts w:asciiTheme="minorHAnsi" w:hAnsiTheme="minorHAnsi" w:cstheme="minorHAnsi"/>
@@ -3059,17 +3909,20 @@
         </w:rPr>
         <w:t>Necessary files</w:t>
       </w:r>
-      <w:bookmarkEnd w:id="10"/>
+      <w:bookmarkEnd w:id="7"/>
     </w:p>
     <w:p>
       <w:pPr>
         <w:spacing w:after="0"/>
       </w:pPr>
       <w:r>
-        <w:t>f</w:t>
-      </w:r>
-      <w:r>
-        <w:t>inal_model.h5:</w:t>
+        <w:t xml:space="preserve">File </w:t>
+      </w:r>
+      <w:r>
+        <w:t>weights</w:t>
+      </w:r>
+      <w:r>
+        <w:t>:</w:t>
       </w:r>
       <w:r>
         <w:t xml:space="preserve"> </w:t>
@@ -3140,7 +3993,7 @@
           <w:szCs w:val="40"/>
         </w:rPr>
       </w:pPr>
-      <w:bookmarkStart w:id="11" w:name="_Toc91597730"/>
+      <w:bookmarkStart w:id="8" w:name="_Toc91597730"/>
       <w:r>
         <w:rPr>
           <w:rFonts w:asciiTheme="minorHAnsi" w:hAnsiTheme="minorHAnsi" w:cstheme="minorHAnsi"/>
@@ -3152,7 +4005,7 @@
         </w:rPr>
         <w:t>Instruction for running code:</w:t>
       </w:r>
-      <w:bookmarkEnd w:id="11"/>
+      <w:bookmarkEnd w:id="8"/>
     </w:p>
     <w:p>
       <w:pPr>
@@ -3178,7 +4031,119 @@
           <w:szCs w:val="28"/>
           <w:u w:val="single"/>
         </w:rPr>
-        <w:t>Cách 1:</w:t>
+        <w:t>Train model</w:t>
+      </w:r>
+      <w:r>
+        <w:rPr>
+          <w:rFonts w:cstheme="minorHAnsi"/>
+          <w:b/>
+          <w:bCs/>
+          <w:sz w:val="28"/>
+          <w:szCs w:val="28"/>
+          <w:u w:val="single"/>
+        </w:rPr>
+        <w:t>:</w:t>
+      </w:r>
+    </w:p>
+    <w:p>
+      <w:pPr>
+        <w:pStyle w:val="ListParagraph"/>
+        <w:spacing w:after="0"/>
+        <w:ind w:left="360"/>
+        <w:jc w:val="both"/>
+        <w:rPr>
+          <w:rFonts w:cstheme="minorHAnsi"/>
+          <w:b/>
+          <w:bCs/>
+          <w:sz w:val="28"/>
+          <w:szCs w:val="28"/>
+          <w:u w:val="single"/>
+        </w:rPr>
+      </w:pPr>
+    </w:p>
+    <w:p>
+      <w:pPr>
+        <w:pStyle w:val="ListParagraph"/>
+        <w:spacing w:after="0"/>
+        <w:ind w:left="360"/>
+        <w:jc w:val="both"/>
+        <w:rPr>
+          <w:rFonts w:cstheme="minorHAnsi"/>
+          <w:b/>
+          <w:bCs/>
+          <w:sz w:val="28"/>
+          <w:szCs w:val="28"/>
+          <w:u w:val="single"/>
+        </w:rPr>
+      </w:pPr>
+      <w:r>
+        <w:rPr>
+          <w:rFonts w:cstheme="minorHAnsi"/>
+          <w:b/>
+          <w:bCs/>
+          <w:sz w:val="28"/>
+          <w:szCs w:val="28"/>
+          <w:u w:val="single"/>
+        </w:rPr>
+        <w:t>Detect animal</w:t>
+      </w:r>
+      <w:r>
+        <w:rPr>
+          <w:rFonts w:cstheme="minorHAnsi"/>
+          <w:b/>
+          <w:bCs/>
+          <w:sz w:val="28"/>
+          <w:szCs w:val="28"/>
+          <w:u w:val="single"/>
+        </w:rPr>
+        <w:t>:</w:t>
+      </w:r>
+    </w:p>
+    <w:p>
+      <w:pPr>
+        <w:pStyle w:val="ListParagraph"/>
+        <w:spacing w:after="0"/>
+        <w:ind w:left="360"/>
+        <w:jc w:val="both"/>
+        <w:rPr>
+          <w:rFonts w:cstheme="minorHAnsi"/>
+          <w:b/>
+          <w:bCs/>
+          <w:sz w:val="28"/>
+          <w:szCs w:val="28"/>
+          <w:u w:val="single"/>
+        </w:rPr>
+      </w:pPr>
+      <w:r>
+        <w:rPr>
+          <w:rFonts w:cstheme="minorHAnsi"/>
+          <w:b/>
+          <w:bCs/>
+          <w:sz w:val="24"/>
+          <w:szCs w:val="24"/>
+        </w:rPr>
+        <w:tab/>
+        <w:t>Step</w:t>
+      </w:r>
+      <w:r>
+        <w:rPr>
+          <w:rFonts w:cstheme="minorHAnsi"/>
+          <w:b/>
+          <w:bCs/>
+          <w:sz w:val="24"/>
+          <w:szCs w:val="24"/>
+        </w:rPr>
+        <w:t xml:space="preserve"> 1:</w:t>
+      </w:r>
+      <w:r>
+        <w:rPr>
+          <w:rFonts w:cstheme="minorHAnsi"/>
+          <w:b/>
+          <w:bCs/>
+          <w:sz w:val="24"/>
+          <w:szCs w:val="24"/>
+        </w:rPr>
+        <w:t xml:space="preserve"> Download weight</w:t>
       </w:r>
     </w:p>
     <w:p>
@@ -3199,47 +4164,43 @@
           <w:sz w:val="24"/>
           <w:szCs w:val="24"/>
         </w:rPr>
-        <w:t>Bước 1:</w:t>
-      </w:r>
-      <w:r>
-        <w:rPr>
-          <w:rFonts w:cstheme="minorHAnsi"/>
+        <w:t>Step</w:t>
+      </w:r>
+      <w:r>
+        <w:rPr>
+          <w:rFonts w:cstheme="minorHAnsi"/>
+          <w:b/>
+          <w:bCs/>
           <w:sz w:val="24"/>
           <w:szCs w:val="24"/>
         </w:rPr>
+        <w:t xml:space="preserve"> 1:</w:t>
+      </w:r>
+      <w:r>
+        <w:rPr>
+          <w:rFonts w:cstheme="minorHAnsi"/>
+          <w:sz w:val="24"/>
+          <w:szCs w:val="24"/>
+        </w:rPr>
         <w:t xml:space="preserve"> </w:t>
       </w:r>
       <w:r>
         <w:rPr>
           <w:rFonts w:cstheme="minorHAnsi"/>
         </w:rPr>
-        <w:t xml:space="preserve">Truy cập đường link: </w:t>
-      </w:r>
-      <w:hyperlink r:id="rId12" w:history="1">
-        <w:r>
-          <w:rPr>
-            <w:rStyle w:val="Hyperlink"/>
-            <w:rFonts w:cstheme="minorHAnsi"/>
-          </w:rPr>
-          <w:t>https://www.kaggle.com/tquntv/19127392-19127525-19127625</w:t>
-        </w:r>
-      </w:hyperlink>
-    </w:p>
-    <w:p>
-      <w:pPr>
-        <w:pStyle w:val="ListParagraph"/>
-        <w:spacing w:before="120" w:after="0"/>
-        <w:ind w:left="1134" w:firstLine="349"/>
-        <w:jc w:val="both"/>
-        <w:rPr>
-          <w:rFonts w:cstheme="minorHAnsi"/>
-        </w:rPr>
-      </w:pPr>
-      <w:r>
-        <w:rPr>
-          <w:rFonts w:cstheme="minorHAnsi"/>
-        </w:rPr>
-        <w:t>(Sử dụng trực tiếp project của nhóm bọn em trên kaggle)</w:t>
+        <w:t>Run python animalDetection.py</w:t>
+      </w:r>
+      <w:r>
+        <w:rPr>
+          <w:rFonts w:cstheme="minorHAnsi"/>
+        </w:rPr>
+        <w:t xml:space="preserve"> in </w:t>
+      </w:r>
+      <w:r>
+        <w:rPr>
+          <w:rFonts w:cstheme="minorHAnsi"/>
+        </w:rPr>
+        <w:t>Animal-Detection\Src</w:t>
       </w:r>
     </w:p>
     <w:p>
@@ -3247,47 +4208,7 @@
         <w:pStyle w:val="ListParagraph"/>
         <w:spacing w:before="120" w:after="0"/>
         <w:ind w:left="360" w:firstLine="349"/>
-        <w:jc w:val="both"/>
-        <w:rPr>
-          <w:rFonts w:cstheme="minorHAnsi"/>
-        </w:rPr>
-      </w:pPr>
-      <w:r>
-        <w:rPr>
-          <w:rFonts w:cstheme="minorHAnsi"/>
-          <w:b/>
-          <w:bCs/>
-          <w:sz w:val="24"/>
-          <w:szCs w:val="24"/>
-        </w:rPr>
-        <w:t>Bước 2:</w:t>
-      </w:r>
-      <w:r>
-        <w:rPr>
-          <w:rFonts w:cstheme="minorHAnsi"/>
-        </w:rPr>
-        <w:t xml:space="preserve"> Chọn </w:t>
-      </w:r>
-      <w:r>
-        <w:rPr>
-          <w:rFonts w:cstheme="minorHAnsi"/>
-          <w:b/>
-          <w:bCs/>
-        </w:rPr>
-        <w:t>Copy and Edit</w:t>
-      </w:r>
-      <w:r>
-        <w:rPr>
-          <w:rFonts w:cstheme="minorHAnsi"/>
-        </w:rPr>
-        <w:t xml:space="preserve"> ở góc bên phải</w:t>
-      </w:r>
-    </w:p>
-    <w:p>
-      <w:pPr>
-        <w:pStyle w:val="ListParagraph"/>
-        <w:spacing w:before="120" w:after="0"/>
-        <w:ind w:left="709"/>
+        <w:jc w:val="center"/>
         <w:rPr>
           <w:rFonts w:cstheme="minorHAnsi"/>
         </w:rPr>
@@ -3298,10 +4219,10 @@
           <w:noProof/>
         </w:rPr>
         <w:drawing>
-          <wp:inline distT="0" distB="0" distL="0" distR="0" wp14:anchorId="5360C20B" wp14:editId="5052EAFB">
-            <wp:extent cx="2484120" cy="776288"/>
-            <wp:effectExtent l="0" t="0" r="0" b="5080"/>
-            <wp:docPr id="31" name="Hình ảnh 31"/>
+          <wp:inline distT="0" distB="0" distL="0" distR="0" wp14:anchorId="46359B15" wp14:editId="2433E658">
+            <wp:extent cx="3979069" cy="2079862"/>
+            <wp:effectExtent l="0" t="0" r="2540" b="0"/>
+            <wp:docPr id="1" name="Picture 1" descr="Graphical user interface, application&#10;&#10;Description automatically generated"/>
             <wp:cNvGraphicFramePr>
               <a:graphicFrameLocks xmlns:a="http://schemas.openxmlformats.org/drawingml/2006/main" noChangeAspect="1"/>
             </wp:cNvGraphicFramePr>
@@ -3309,7 +4230,155 @@
               <a:graphicData uri="http://schemas.openxmlformats.org/drawingml/2006/picture">
                 <pic:pic xmlns:pic="http://schemas.openxmlformats.org/drawingml/2006/picture">
                   <pic:nvPicPr>
-                    <pic:cNvPr id="1" name=""/>
+                    <pic:cNvPr id="1" name="Picture 1" descr="Graphical user interface, application&#10;&#10;Description automatically generated"/>
+                    <pic:cNvPicPr/>
+                  </pic:nvPicPr>
+                  <pic:blipFill>
+                    <a:blip r:embed="rId12"/>
+                    <a:stretch>
+                      <a:fillRect/>
+                    </a:stretch>
+                  </pic:blipFill>
+                  <pic:spPr>
+                    <a:xfrm>
+                      <a:off x="0" y="0"/>
+                      <a:ext cx="3986715" cy="2083858"/>
+                    </a:xfrm>
+                    <a:prstGeom prst="rect">
+                      <a:avLst/>
+                    </a:prstGeom>
+                  </pic:spPr>
+                </pic:pic>
+              </a:graphicData>
+            </a:graphic>
+          </wp:inline>
+        </w:drawing>
+      </w:r>
+    </w:p>
+    <w:p>
+      <w:pPr>
+        <w:pStyle w:val="ListParagraph"/>
+        <w:spacing w:before="120" w:after="0"/>
+        <w:ind w:left="360" w:firstLine="349"/>
+        <w:jc w:val="center"/>
+        <w:rPr>
+          <w:rFonts w:cstheme="minorHAnsi"/>
+        </w:rPr>
+      </w:pPr>
+      <w:r>
+        <w:rPr>
+          <w:rFonts w:cstheme="minorHAnsi"/>
+        </w:rPr>
+        <w:t>Figure 1: app interface</w:t>
+      </w:r>
+    </w:p>
+    <w:p>
+      <w:pPr>
+        <w:pStyle w:val="ListParagraph"/>
+        <w:spacing w:before="120" w:after="0"/>
+        <w:ind w:left="360" w:firstLine="349"/>
+        <w:jc w:val="center"/>
+        <w:rPr>
+          <w:rFonts w:cstheme="minorHAnsi"/>
+        </w:rPr>
+      </w:pPr>
+    </w:p>
+    <w:p>
+      <w:pPr>
+        <w:pStyle w:val="ListParagraph"/>
+        <w:spacing w:before="120" w:after="0"/>
+        <w:ind w:left="360" w:firstLine="349"/>
+        <w:jc w:val="center"/>
+        <w:rPr>
+          <w:rFonts w:cstheme="minorHAnsi"/>
+          <w:b/>
+          <w:bCs/>
+        </w:rPr>
+      </w:pPr>
+    </w:p>
+    <w:p>
+      <w:pPr>
+        <w:pStyle w:val="ListParagraph"/>
+        <w:spacing w:before="120" w:after="0"/>
+        <w:ind w:left="709" w:firstLine="349"/>
+        <w:rPr>
+          <w:rFonts w:cstheme="minorHAnsi"/>
+        </w:rPr>
+      </w:pPr>
+      <w:r>
+        <w:rPr>
+          <w:rFonts w:cstheme="minorHAnsi"/>
+          <w:b/>
+          <w:bCs/>
+          <w:sz w:val="24"/>
+          <w:szCs w:val="24"/>
+        </w:rPr>
+        <w:t>Step 2:</w:t>
+      </w:r>
+      <w:r>
+        <w:rPr>
+          <w:rFonts w:cstheme="minorHAnsi"/>
+          <w:sz w:val="24"/>
+          <w:szCs w:val="24"/>
+        </w:rPr>
+        <w:t xml:space="preserve"> </w:t>
+      </w:r>
+      <w:r>
+        <w:rPr>
+          <w:rFonts w:cstheme="minorHAnsi"/>
+        </w:rPr>
+        <w:t xml:space="preserve">Choose Image by click </w:t>
+      </w:r>
+      <w:r>
+        <w:rPr>
+          <w:rFonts w:cstheme="minorHAnsi"/>
+          <w:b/>
+          <w:bCs/>
+        </w:rPr>
+        <w:t>upload</w:t>
+      </w:r>
+      <w:r>
+        <w:rPr>
+          <w:rFonts w:cstheme="minorHAnsi"/>
+          <w:b/>
+          <w:bCs/>
+        </w:rPr>
+        <w:t xml:space="preserve"> new photo </w:t>
+      </w:r>
+      <w:r>
+        <w:rPr>
+          <w:rFonts w:cstheme="minorHAnsi"/>
+        </w:rPr>
+        <w:t>button</w:t>
+      </w:r>
+    </w:p>
+    <w:p>
+      <w:pPr>
+        <w:pStyle w:val="ListParagraph"/>
+        <w:spacing w:before="120" w:after="0"/>
+        <w:ind w:left="709" w:firstLine="349"/>
+        <w:rPr>
+          <w:rFonts w:cstheme="minorHAnsi"/>
+        </w:rPr>
+      </w:pPr>
+      <w:r>
+        <w:rPr>
+          <w:rFonts w:cstheme="minorHAnsi"/>
+          <w:noProof/>
+        </w:rPr>
+        <w:drawing>
+          <wp:inline distT="0" distB="0" distL="0" distR="0" wp14:anchorId="0689EC4A" wp14:editId="743A86CE">
+            <wp:extent cx="1143132" cy="701467"/>
+            <wp:effectExtent l="0" t="0" r="0" b="3810"/>
+            <wp:docPr id="2" name="Picture 2" descr="Graphical user interface, text&#10;&#10;Description automatically generated"/>
+            <wp:cNvGraphicFramePr>
+              <a:graphicFrameLocks xmlns:a="http://schemas.openxmlformats.org/drawingml/2006/main" noChangeAspect="1"/>
+            </wp:cNvGraphicFramePr>
+            <a:graphic xmlns:a="http://schemas.openxmlformats.org/drawingml/2006/main">
+              <a:graphicData uri="http://schemas.openxmlformats.org/drawingml/2006/picture">
+                <pic:pic xmlns:pic="http://schemas.openxmlformats.org/drawingml/2006/picture">
+                  <pic:nvPicPr>
+                    <pic:cNvPr id="2" name="Picture 2" descr="Graphical user interface, text&#10;&#10;Description automatically generated"/>
                     <pic:cNvPicPr/>
                   </pic:nvPicPr>
                   <pic:blipFill>
@@ -3321,7 +4390,7 @@
                   <pic:spPr>
                     <a:xfrm>
                       <a:off x="0" y="0"/>
-                      <a:ext cx="2509823" cy="784320"/>
+                      <a:ext cx="1143132" cy="701467"/>
                     </a:xfrm>
                     <a:prstGeom prst="rect">
                       <a:avLst/>
@@ -3338,88 +4407,27 @@
       <w:pPr>
         <w:pStyle w:val="ListParagraph"/>
         <w:spacing w:before="120" w:after="0"/>
-        <w:ind w:left="709"/>
-        <w:jc w:val="both"/>
-        <w:rPr>
-          <w:rFonts w:cstheme="minorHAnsi"/>
-        </w:rPr>
-      </w:pPr>
-      <w:r>
-        <w:rPr>
-          <w:rFonts w:cstheme="minorHAnsi"/>
-          <w:b/>
-          <w:bCs/>
-          <w:sz w:val="24"/>
-          <w:szCs w:val="24"/>
-        </w:rPr>
-        <w:t>Bước 3:</w:t>
-      </w:r>
-      <w:r>
-        <w:rPr>
-          <w:rFonts w:cstheme="minorHAnsi"/>
-        </w:rPr>
-        <w:t xml:space="preserve"> Chọn </w:t>
-      </w:r>
-      <w:r>
-        <w:rPr>
-          <w:rFonts w:cstheme="minorHAnsi"/>
-          <w:b/>
-          <w:bCs/>
-        </w:rPr>
-        <w:t>Run All</w:t>
+        <w:ind w:left="709" w:firstLine="349"/>
+        <w:rPr>
+          <w:rFonts w:cstheme="minorHAnsi"/>
+        </w:rPr>
+      </w:pPr>
+      <w:r>
+        <w:rPr>
+          <w:rFonts w:cstheme="minorHAnsi"/>
+        </w:rPr>
+        <w:t xml:space="preserve">This image will display in left frame and auto detect </w:t>
       </w:r>
     </w:p>
     <w:p>
       <w:pPr>
         <w:pStyle w:val="ListParagraph"/>
         <w:spacing w:before="120" w:after="0"/>
-        <w:ind w:left="709"/>
-        <w:jc w:val="both"/>
-        <w:rPr>
-          <w:rFonts w:cstheme="minorHAnsi"/>
-        </w:rPr>
-      </w:pPr>
-      <w:r>
-        <w:rPr>
-          <w:rFonts w:cstheme="minorHAnsi"/>
-          <w:noProof/>
-        </w:rPr>
-        <w:drawing>
-          <wp:inline distT="0" distB="0" distL="0" distR="0" wp14:anchorId="3B54EEB7" wp14:editId="36A89407">
-            <wp:extent cx="3337560" cy="503068"/>
-            <wp:effectExtent l="0" t="0" r="0" b="0"/>
-            <wp:docPr id="33" name="Hình ảnh 33"/>
-            <wp:cNvGraphicFramePr>
-              <a:graphicFrameLocks xmlns:a="http://schemas.openxmlformats.org/drawingml/2006/main" noChangeAspect="1"/>
-            </wp:cNvGraphicFramePr>
-            <a:graphic xmlns:a="http://schemas.openxmlformats.org/drawingml/2006/main">
-              <a:graphicData uri="http://schemas.openxmlformats.org/drawingml/2006/picture">
-                <pic:pic xmlns:pic="http://schemas.openxmlformats.org/drawingml/2006/picture">
-                  <pic:nvPicPr>
-                    <pic:cNvPr id="1" name=""/>
-                    <pic:cNvPicPr/>
-                  </pic:nvPicPr>
-                  <pic:blipFill>
-                    <a:blip r:embed="rId14"/>
-                    <a:stretch>
-                      <a:fillRect/>
-                    </a:stretch>
-                  </pic:blipFill>
-                  <pic:spPr>
-                    <a:xfrm>
-                      <a:off x="0" y="0"/>
-                      <a:ext cx="3412219" cy="514321"/>
-                    </a:xfrm>
-                    <a:prstGeom prst="rect">
-                      <a:avLst/>
-                    </a:prstGeom>
-                  </pic:spPr>
-                </pic:pic>
-              </a:graphicData>
-            </a:graphic>
-          </wp:inline>
-        </w:drawing>
-      </w:r>
+        <w:ind w:left="709" w:firstLine="349"/>
+        <w:rPr>
+          <w:rFonts w:cstheme="minorHAnsi"/>
+        </w:rPr>
+      </w:pPr>
     </w:p>
     <w:p>
       <w:pPr>
@@ -3452,7 +4460,7 @@
           <w:szCs w:val="40"/>
         </w:rPr>
       </w:pPr>
-      <w:bookmarkStart w:id="12" w:name="_Toc91597731"/>
+      <w:bookmarkStart w:id="9" w:name="_Toc91597731"/>
       <w:r>
         <w:rPr>
           <w:rFonts w:asciiTheme="minorHAnsi" w:hAnsiTheme="minorHAnsi" w:cstheme="minorHAnsi"/>
@@ -3475,7 +4483,44 @@
         </w:rPr>
         <w:t>erence</w:t>
       </w:r>
-      <w:bookmarkEnd w:id="12"/>
+      <w:bookmarkEnd w:id="9"/>
+    </w:p>
+    <w:p>
+      <w:pPr>
+        <w:spacing w:after="0"/>
+        <w:ind w:firstLine="284"/>
+        <w:jc w:val="both"/>
+        <w:rPr>
+          <w:rFonts w:cstheme="minorHAnsi"/>
+          <w:bCs/>
+          <w:color w:val="000000" w:themeColor="text1"/>
+        </w:rPr>
+      </w:pPr>
+    </w:p>
+    <w:p>
+      <w:pPr>
+        <w:spacing w:after="0"/>
+        <w:ind w:firstLine="284"/>
+        <w:jc w:val="both"/>
+        <w:rPr>
+          <w:rFonts w:cstheme="minorHAnsi"/>
+          <w:bCs/>
+          <w:color w:val="000000" w:themeColor="text1"/>
+        </w:rPr>
+      </w:pPr>
+    </w:p>
+    <w:p>
+      <w:r>
+        <w:t xml:space="preserve">For more access: </w:t>
+      </w:r>
+      <w:hyperlink r:id="rId14" w:history="1">
+        <w:r>
+          <w:rPr>
+            <w:rStyle w:val="Hyperlink"/>
+          </w:rPr>
+          <w:t>https://github.com/QuanBlue/Animal-Detection.git</w:t>
+        </w:r>
+      </w:hyperlink>
     </w:p>
     <w:p>
       <w:pPr>
@@ -3611,6 +4656,258 @@
 <file path=word/numbering.xml><?xml version="1.0" encoding="utf-8"?>
 <w:numbering xmlns:wpc="http://schemas.microsoft.com/office/word/2010/wordprocessingCanvas" xmlns:cx="http://schemas.microsoft.com/office/drawing/2014/chartex" xmlns:cx1="http://schemas.microsoft.com/office/drawing/2015/9/8/chartex" xmlns:cx2="http://schemas.microsoft.com/office/drawing/2015/10/21/chartex" xmlns:cx3="http://schemas.microsoft.com/office/drawing/2016/5/9/chartex" xmlns:cx4="http://schemas.microsoft.com/office/drawing/2016/5/10/chartex" xmlns:cx5="http://schemas.microsoft.com/office/drawing/2016/5/11/chartex" xmlns:cx6="http://schemas.microsoft.com/office/drawing/2016/5/12/chartex" xmlns:cx7="http://schemas.microsoft.com/office/drawing/2016/5/13/chartex" xmlns:cx8="http://schemas.microsoft.com/office/drawing/2016/5/14/chartex" xmlns:mc="http://schemas.openxmlformats.org/markup-compatibility/2006" xmlns:aink="http://schemas.microsoft.com/office/drawing/2016/ink" xmlns:am3d="http://schemas.microsoft.com/office/drawing/2017/model3d" xmlns:o="urn:schemas-microsoft-com:office:office" xmlns:r="http://schemas.openxmlformats.org/officeDocument/2006/relationships" xmlns:m="http://schemas.openxmlformats.org/officeDocument/2006/math" xmlns:v="urn:schemas-microsoft-com:vml" xmlns:wp14="http://schemas.microsoft.com/office/word/2010/wordprocessingDrawing" xmlns:wp="http://schemas.openxmlformats.org/drawingml/2006/wordprocessingDrawing" xmlns:w10="urn:schemas-microsoft-com:office:word" xmlns:w="http://schemas.openxmlformats.org/wordprocessingml/2006/main" xmlns:w14="http://schemas.microsoft.com/office/word/2010/wordml" xmlns:w15="http://schemas.microsoft.com/office/word/2012/wordml" xmlns:w16cex="http://schemas.microsoft.com/office/word/2018/wordml/cex" xmlns:w16cid="http://schemas.microsoft.com/office/word/2016/wordml/cid" xmlns:w16="http://schemas.microsoft.com/office/word/2018/wordml" xmlns:w16sdtdh="http://schemas.microsoft.com/office/word/2020/wordml/sdtdatahash" xmlns:w16se="http://schemas.microsoft.com/office/word/2015/wordml/symex" xmlns:wpg="http://schemas.microsoft.com/office/word/2010/wordprocessingGroup" xmlns:wpi="http://schemas.microsoft.com/office/word/2010/wordprocessingInk" xmlns:wne="http://schemas.microsoft.com/office/word/2006/wordml" xmlns:wps="http://schemas.microsoft.com/office/word/2010/wordprocessingShape" mc:Ignorable="w14 w15 w16se w16cid w16 w16cex w16sdtdh wp14">
   <w:abstractNum w:abstractNumId="0" w15:restartNumberingAfterBreak="0">
+    <w:nsid w:val="147F7249"/>
+    <w:multiLevelType w:val="multilevel"/>
+    <w:tmpl w:val="F76C70FE"/>
+    <w:lvl w:ilvl="0">
+      <w:start w:val="1"/>
+      <w:numFmt w:val="bullet"/>
+      <w:lvlText w:val=""/>
+      <w:lvlJc w:val="left"/>
+      <w:pPr>
+        <w:ind w:left="720" w:hanging="360"/>
+      </w:pPr>
+      <w:rPr>
+        <w:rFonts w:ascii="Symbol" w:hAnsi="Symbol" w:hint="default"/>
+        <w:b/>
+        <w:bCs w:val="0"/>
+        <w:color w:val="2F5496"/>
+        <w:sz w:val="40"/>
+        <w:szCs w:val="40"/>
+      </w:rPr>
+    </w:lvl>
+    <w:lvl w:ilvl="1">
+      <w:start w:val="1"/>
+      <w:numFmt w:val="decimal"/>
+      <w:isLgl/>
+      <w:lvlText w:val="%1.%2"/>
+      <w:lvlJc w:val="left"/>
+      <w:pPr>
+        <w:ind w:left="1080" w:hanging="360"/>
+      </w:pPr>
+      <w:rPr>
+        <w:rFonts w:hint="default"/>
+      </w:rPr>
+    </w:lvl>
+    <w:lvl w:ilvl="2">
+      <w:start w:val="1"/>
+      <w:numFmt w:val="decimal"/>
+      <w:isLgl/>
+      <w:lvlText w:val="%1.%2.%3"/>
+      <w:lvlJc w:val="left"/>
+      <w:pPr>
+        <w:ind w:left="1440" w:hanging="720"/>
+      </w:pPr>
+      <w:rPr>
+        <w:rFonts w:hint="default"/>
+      </w:rPr>
+    </w:lvl>
+    <w:lvl w:ilvl="3">
+      <w:start w:val="1"/>
+      <w:numFmt w:val="decimal"/>
+      <w:isLgl/>
+      <w:lvlText w:val="%1.%2.%3.%4"/>
+      <w:lvlJc w:val="left"/>
+      <w:pPr>
+        <w:ind w:left="1440" w:hanging="720"/>
+      </w:pPr>
+      <w:rPr>
+        <w:rFonts w:hint="default"/>
+      </w:rPr>
+    </w:lvl>
+    <w:lvl w:ilvl="4">
+      <w:start w:val="1"/>
+      <w:numFmt w:val="decimal"/>
+      <w:isLgl/>
+      <w:lvlText w:val="%1.%2.%3.%4.%5"/>
+      <w:lvlJc w:val="left"/>
+      <w:pPr>
+        <w:ind w:left="1800" w:hanging="1080"/>
+      </w:pPr>
+      <w:rPr>
+        <w:rFonts w:hint="default"/>
+      </w:rPr>
+    </w:lvl>
+    <w:lvl w:ilvl="5">
+      <w:start w:val="1"/>
+      <w:numFmt w:val="decimal"/>
+      <w:isLgl/>
+      <w:lvlText w:val="%1.%2.%3.%4.%5.%6"/>
+      <w:lvlJc w:val="left"/>
+      <w:pPr>
+        <w:ind w:left="2160" w:hanging="1440"/>
+      </w:pPr>
+      <w:rPr>
+        <w:rFonts w:hint="default"/>
+      </w:rPr>
+    </w:lvl>
+    <w:lvl w:ilvl="6">
+      <w:start w:val="1"/>
+      <w:numFmt w:val="decimal"/>
+      <w:isLgl/>
+      <w:lvlText w:val="%1.%2.%3.%4.%5.%6.%7"/>
+      <w:lvlJc w:val="left"/>
+      <w:pPr>
+        <w:ind w:left="2160" w:hanging="1440"/>
+      </w:pPr>
+      <w:rPr>
+        <w:rFonts w:hint="default"/>
+      </w:rPr>
+    </w:lvl>
+    <w:lvl w:ilvl="7">
+      <w:start w:val="1"/>
+      <w:numFmt w:val="decimal"/>
+      <w:isLgl/>
+      <w:lvlText w:val="%1.%2.%3.%4.%5.%6.%7.%8"/>
+      <w:lvlJc w:val="left"/>
+      <w:pPr>
+        <w:ind w:left="2520" w:hanging="1800"/>
+      </w:pPr>
+      <w:rPr>
+        <w:rFonts w:hint="default"/>
+      </w:rPr>
+    </w:lvl>
+    <w:lvl w:ilvl="8">
+      <w:start w:val="1"/>
+      <w:numFmt w:val="decimal"/>
+      <w:isLgl/>
+      <w:lvlText w:val="%1.%2.%3.%4.%5.%6.%7.%8.%9"/>
+      <w:lvlJc w:val="left"/>
+      <w:pPr>
+        <w:ind w:left="2520" w:hanging="1800"/>
+      </w:pPr>
+      <w:rPr>
+        <w:rFonts w:hint="default"/>
+      </w:rPr>
+    </w:lvl>
+  </w:abstractNum>
+  <w:abstractNum w:abstractNumId="1" w15:restartNumberingAfterBreak="0">
+    <w:nsid w:val="1C9F3D85"/>
+    <w:multiLevelType w:val="multilevel"/>
+    <w:tmpl w:val="89B44606"/>
+    <w:lvl w:ilvl="0">
+      <w:start w:val="1"/>
+      <w:numFmt w:val="bullet"/>
+      <w:lvlText w:val=""/>
+      <w:lvlJc w:val="left"/>
+      <w:pPr>
+        <w:ind w:left="720" w:hanging="360"/>
+      </w:pPr>
+      <w:rPr>
+        <w:rFonts w:ascii="Symbol" w:hAnsi="Symbol" w:hint="default"/>
+        <w:b/>
+        <w:bCs w:val="0"/>
+        <w:color w:val="2F5496"/>
+        <w:sz w:val="40"/>
+        <w:szCs w:val="40"/>
+      </w:rPr>
+    </w:lvl>
+    <w:lvl w:ilvl="1">
+      <w:start w:val="1"/>
+      <w:numFmt w:val="decimal"/>
+      <w:isLgl/>
+      <w:lvlText w:val="%1.%2"/>
+      <w:lvlJc w:val="left"/>
+      <w:pPr>
+        <w:ind w:left="1080" w:hanging="360"/>
+      </w:pPr>
+      <w:rPr>
+        <w:rFonts w:hint="default"/>
+      </w:rPr>
+    </w:lvl>
+    <w:lvl w:ilvl="2">
+      <w:start w:val="1"/>
+      <w:numFmt w:val="decimal"/>
+      <w:isLgl/>
+      <w:lvlText w:val="%1.%2.%3"/>
+      <w:lvlJc w:val="left"/>
+      <w:pPr>
+        <w:ind w:left="1440" w:hanging="720"/>
+      </w:pPr>
+      <w:rPr>
+        <w:rFonts w:hint="default"/>
+      </w:rPr>
+    </w:lvl>
+    <w:lvl w:ilvl="3">
+      <w:start w:val="1"/>
+      <w:numFmt w:val="decimal"/>
+      <w:isLgl/>
+      <w:lvlText w:val="%1.%2.%3.%4"/>
+      <w:lvlJc w:val="left"/>
+      <w:pPr>
+        <w:ind w:left="1440" w:hanging="720"/>
+      </w:pPr>
+      <w:rPr>
+        <w:rFonts w:hint="default"/>
+      </w:rPr>
+    </w:lvl>
+    <w:lvl w:ilvl="4">
+      <w:start w:val="1"/>
+      <w:numFmt w:val="decimal"/>
+      <w:isLgl/>
+      <w:lvlText w:val="%1.%2.%3.%4.%5"/>
+      <w:lvlJc w:val="left"/>
+      <w:pPr>
+        <w:ind w:left="1800" w:hanging="1080"/>
+      </w:pPr>
+      <w:rPr>
+        <w:rFonts w:hint="default"/>
+      </w:rPr>
+    </w:lvl>
+    <w:lvl w:ilvl="5">
+      <w:start w:val="1"/>
+      <w:numFmt w:val="decimal"/>
+      <w:isLgl/>
+      <w:lvlText w:val="%1.%2.%3.%4.%5.%6"/>
+      <w:lvlJc w:val="left"/>
+      <w:pPr>
+        <w:ind w:left="2160" w:hanging="1440"/>
+      </w:pPr>
+      <w:rPr>
+        <w:rFonts w:hint="default"/>
+      </w:rPr>
+    </w:lvl>
+    <w:lvl w:ilvl="6">
+      <w:start w:val="1"/>
+      <w:numFmt w:val="decimal"/>
+      <w:isLgl/>
+      <w:lvlText w:val="%1.%2.%3.%4.%5.%6.%7"/>
+      <w:lvlJc w:val="left"/>
+      <w:pPr>
+        <w:ind w:left="2160" w:hanging="1440"/>
+      </w:pPr>
+      <w:rPr>
+        <w:rFonts w:hint="default"/>
+      </w:rPr>
+    </w:lvl>
+    <w:lvl w:ilvl="7">
+      <w:start w:val="1"/>
+      <w:numFmt w:val="decimal"/>
+      <w:isLgl/>
+      <w:lvlText w:val="%1.%2.%3.%4.%5.%6.%7.%8"/>
+      <w:lvlJc w:val="left"/>
+      <w:pPr>
+        <w:ind w:left="2520" w:hanging="1800"/>
+      </w:pPr>
+      <w:rPr>
+        <w:rFonts w:hint="default"/>
+      </w:rPr>
+    </w:lvl>
+    <w:lvl w:ilvl="8">
+      <w:start w:val="1"/>
+      <w:numFmt w:val="decimal"/>
+      <w:isLgl/>
+      <w:lvlText w:val="%1.%2.%3.%4.%5.%6.%7.%8.%9"/>
+      <w:lvlJc w:val="left"/>
+      <w:pPr>
+        <w:ind w:left="2520" w:hanging="1800"/>
+      </w:pPr>
+      <w:rPr>
+        <w:rFonts w:hint="default"/>
+      </w:rPr>
+    </w:lvl>
+  </w:abstractNum>
+  <w:abstractNum w:abstractNumId="2" w15:restartNumberingAfterBreak="0">
     <w:nsid w:val="28864C21"/>
     <w:multiLevelType w:val="hybridMultilevel"/>
     <w:tmpl w:val="98381686"/>
@@ -3626,7 +4923,7 @@
         <w:rFonts w:ascii="Symbol" w:hAnsi="Symbol" w:hint="default"/>
       </w:rPr>
     </w:lvl>
-    <w:lvl w:ilvl="1" w:tplc="04090003" w:tentative="1">
+    <w:lvl w:ilvl="1" w:tplc="04090003">
       <w:start w:val="1"/>
       <w:numFmt w:val="bullet"/>
       <w:lvlText w:val="o"/>
@@ -3723,7 +5020,7 @@
       </w:rPr>
     </w:lvl>
   </w:abstractNum>
-  <w:abstractNum w:abstractNumId="1" w15:restartNumberingAfterBreak="0">
+  <w:abstractNum w:abstractNumId="3" w15:restartNumberingAfterBreak="0">
     <w:nsid w:val="2E4A055A"/>
     <w:multiLevelType w:val="multilevel"/>
     <w:tmpl w:val="28049BAA"/>
@@ -3849,7 +5146,7 @@
       </w:rPr>
     </w:lvl>
   </w:abstractNum>
-  <w:abstractNum w:abstractNumId="2" w15:restartNumberingAfterBreak="0">
+  <w:abstractNum w:abstractNumId="4" w15:restartNumberingAfterBreak="0">
     <w:nsid w:val="30597BF4"/>
     <w:multiLevelType w:val="hybridMultilevel"/>
     <w:tmpl w:val="3352283C"/>
@@ -3962,7 +5259,233 @@
       </w:rPr>
     </w:lvl>
   </w:abstractNum>
-  <w:abstractNum w:abstractNumId="3" w15:restartNumberingAfterBreak="0">
+  <w:abstractNum w:abstractNumId="5" w15:restartNumberingAfterBreak="0">
+    <w:nsid w:val="33003CA3"/>
+    <w:multiLevelType w:val="hybridMultilevel"/>
+    <w:tmpl w:val="F94A4240"/>
+    <w:lvl w:ilvl="0" w:tplc="04090001">
+      <w:start w:val="1"/>
+      <w:numFmt w:val="bullet"/>
+      <w:lvlText w:val=""/>
+      <w:lvlJc w:val="left"/>
+      <w:pPr>
+        <w:ind w:left="720" w:hanging="360"/>
+      </w:pPr>
+      <w:rPr>
+        <w:rFonts w:ascii="Symbol" w:hAnsi="Symbol" w:hint="default"/>
+      </w:rPr>
+    </w:lvl>
+    <w:lvl w:ilvl="1" w:tplc="04090003">
+      <w:start w:val="1"/>
+      <w:numFmt w:val="bullet"/>
+      <w:lvlText w:val="o"/>
+      <w:lvlJc w:val="left"/>
+      <w:pPr>
+        <w:ind w:left="1440" w:hanging="360"/>
+      </w:pPr>
+      <w:rPr>
+        <w:rFonts w:ascii="Courier New" w:hAnsi="Courier New" w:cs="Courier New" w:hint="default"/>
+      </w:rPr>
+    </w:lvl>
+    <w:lvl w:ilvl="2" w:tplc="04090005" w:tentative="1">
+      <w:start w:val="1"/>
+      <w:numFmt w:val="bullet"/>
+      <w:lvlText w:val=""/>
+      <w:lvlJc w:val="left"/>
+      <w:pPr>
+        <w:ind w:left="2160" w:hanging="360"/>
+      </w:pPr>
+      <w:rPr>
+        <w:rFonts w:ascii="Wingdings" w:hAnsi="Wingdings" w:hint="default"/>
+      </w:rPr>
+    </w:lvl>
+    <w:lvl w:ilvl="3" w:tplc="04090001" w:tentative="1">
+      <w:start w:val="1"/>
+      <w:numFmt w:val="bullet"/>
+      <w:lvlText w:val=""/>
+      <w:lvlJc w:val="left"/>
+      <w:pPr>
+        <w:ind w:left="2880" w:hanging="360"/>
+      </w:pPr>
+      <w:rPr>
+        <w:rFonts w:ascii="Symbol" w:hAnsi="Symbol" w:hint="default"/>
+      </w:rPr>
+    </w:lvl>
+    <w:lvl w:ilvl="4" w:tplc="04090003" w:tentative="1">
+      <w:start w:val="1"/>
+      <w:numFmt w:val="bullet"/>
+      <w:lvlText w:val="o"/>
+      <w:lvlJc w:val="left"/>
+      <w:pPr>
+        <w:ind w:left="3600" w:hanging="360"/>
+      </w:pPr>
+      <w:rPr>
+        <w:rFonts w:ascii="Courier New" w:hAnsi="Courier New" w:cs="Courier New" w:hint="default"/>
+      </w:rPr>
+    </w:lvl>
+    <w:lvl w:ilvl="5" w:tplc="04090005" w:tentative="1">
+      <w:start w:val="1"/>
+      <w:numFmt w:val="bullet"/>
+      <w:lvlText w:val=""/>
+      <w:lvlJc w:val="left"/>
+      <w:pPr>
+        <w:ind w:left="4320" w:hanging="360"/>
+      </w:pPr>
+      <w:rPr>
+        <w:rFonts w:ascii="Wingdings" w:hAnsi="Wingdings" w:hint="default"/>
+      </w:rPr>
+    </w:lvl>
+    <w:lvl w:ilvl="6" w:tplc="04090001" w:tentative="1">
+      <w:start w:val="1"/>
+      <w:numFmt w:val="bullet"/>
+      <w:lvlText w:val=""/>
+      <w:lvlJc w:val="left"/>
+      <w:pPr>
+        <w:ind w:left="5040" w:hanging="360"/>
+      </w:pPr>
+      <w:rPr>
+        <w:rFonts w:ascii="Symbol" w:hAnsi="Symbol" w:hint="default"/>
+      </w:rPr>
+    </w:lvl>
+    <w:lvl w:ilvl="7" w:tplc="04090003" w:tentative="1">
+      <w:start w:val="1"/>
+      <w:numFmt w:val="bullet"/>
+      <w:lvlText w:val="o"/>
+      <w:lvlJc w:val="left"/>
+      <w:pPr>
+        <w:ind w:left="5760" w:hanging="360"/>
+      </w:pPr>
+      <w:rPr>
+        <w:rFonts w:ascii="Courier New" w:hAnsi="Courier New" w:cs="Courier New" w:hint="default"/>
+      </w:rPr>
+    </w:lvl>
+    <w:lvl w:ilvl="8" w:tplc="04090005" w:tentative="1">
+      <w:start w:val="1"/>
+      <w:numFmt w:val="bullet"/>
+      <w:lvlText w:val=""/>
+      <w:lvlJc w:val="left"/>
+      <w:pPr>
+        <w:ind w:left="6480" w:hanging="360"/>
+      </w:pPr>
+      <w:rPr>
+        <w:rFonts w:ascii="Wingdings" w:hAnsi="Wingdings" w:hint="default"/>
+      </w:rPr>
+    </w:lvl>
+  </w:abstractNum>
+  <w:abstractNum w:abstractNumId="6" w15:restartNumberingAfterBreak="0">
+    <w:nsid w:val="37F44751"/>
+    <w:multiLevelType w:val="hybridMultilevel"/>
+    <w:tmpl w:val="659A33DE"/>
+    <w:lvl w:ilvl="0" w:tplc="04090001">
+      <w:start w:val="1"/>
+      <w:numFmt w:val="bullet"/>
+      <w:lvlText w:val=""/>
+      <w:lvlJc w:val="left"/>
+      <w:pPr>
+        <w:ind w:left="720" w:hanging="360"/>
+      </w:pPr>
+      <w:rPr>
+        <w:rFonts w:ascii="Symbol" w:hAnsi="Symbol" w:hint="default"/>
+      </w:rPr>
+    </w:lvl>
+    <w:lvl w:ilvl="1" w:tplc="04090003">
+      <w:start w:val="1"/>
+      <w:numFmt w:val="bullet"/>
+      <w:lvlText w:val="o"/>
+      <w:lvlJc w:val="left"/>
+      <w:pPr>
+        <w:ind w:left="1440" w:hanging="360"/>
+      </w:pPr>
+      <w:rPr>
+        <w:rFonts w:ascii="Courier New" w:hAnsi="Courier New" w:cs="Courier New" w:hint="default"/>
+      </w:rPr>
+    </w:lvl>
+    <w:lvl w:ilvl="2" w:tplc="04090005" w:tentative="1">
+      <w:start w:val="1"/>
+      <w:numFmt w:val="bullet"/>
+      <w:lvlText w:val=""/>
+      <w:lvlJc w:val="left"/>
+      <w:pPr>
+        <w:ind w:left="2160" w:hanging="360"/>
+      </w:pPr>
+      <w:rPr>
+        <w:rFonts w:ascii="Wingdings" w:hAnsi="Wingdings" w:hint="default"/>
+      </w:rPr>
+    </w:lvl>
+    <w:lvl w:ilvl="3" w:tplc="04090001" w:tentative="1">
+      <w:start w:val="1"/>
+      <w:numFmt w:val="bullet"/>
+      <w:lvlText w:val=""/>
+      <w:lvlJc w:val="left"/>
+      <w:pPr>
+        <w:ind w:left="2880" w:hanging="360"/>
+      </w:pPr>
+      <w:rPr>
+        <w:rFonts w:ascii="Symbol" w:hAnsi="Symbol" w:hint="default"/>
+      </w:rPr>
+    </w:lvl>
+    <w:lvl w:ilvl="4" w:tplc="04090003" w:tentative="1">
+      <w:start w:val="1"/>
+      <w:numFmt w:val="bullet"/>
+      <w:lvlText w:val="o"/>
+      <w:lvlJc w:val="left"/>
+      <w:pPr>
+        <w:ind w:left="3600" w:hanging="360"/>
+      </w:pPr>
+      <w:rPr>
+        <w:rFonts w:ascii="Courier New" w:hAnsi="Courier New" w:cs="Courier New" w:hint="default"/>
+      </w:rPr>
+    </w:lvl>
+    <w:lvl w:ilvl="5" w:tplc="04090005" w:tentative="1">
+      <w:start w:val="1"/>
+      <w:numFmt w:val="bullet"/>
+      <w:lvlText w:val=""/>
+      <w:lvlJc w:val="left"/>
+      <w:pPr>
+        <w:ind w:left="4320" w:hanging="360"/>
+      </w:pPr>
+      <w:rPr>
+        <w:rFonts w:ascii="Wingdings" w:hAnsi="Wingdings" w:hint="default"/>
+      </w:rPr>
+    </w:lvl>
+    <w:lvl w:ilvl="6" w:tplc="04090001" w:tentative="1">
+      <w:start w:val="1"/>
+      <w:numFmt w:val="bullet"/>
+      <w:lvlText w:val=""/>
+      <w:lvlJc w:val="left"/>
+      <w:pPr>
+        <w:ind w:left="5040" w:hanging="360"/>
+      </w:pPr>
+      <w:rPr>
+        <w:rFonts w:ascii="Symbol" w:hAnsi="Symbol" w:hint="default"/>
+      </w:rPr>
+    </w:lvl>
+    <w:lvl w:ilvl="7" w:tplc="04090003" w:tentative="1">
+      <w:start w:val="1"/>
+      <w:numFmt w:val="bullet"/>
+      <w:lvlText w:val="o"/>
+      <w:lvlJc w:val="left"/>
+      <w:pPr>
+        <w:ind w:left="5760" w:hanging="360"/>
+      </w:pPr>
+      <w:rPr>
+        <w:rFonts w:ascii="Courier New" w:hAnsi="Courier New" w:cs="Courier New" w:hint="default"/>
+      </w:rPr>
+    </w:lvl>
+    <w:lvl w:ilvl="8" w:tplc="04090005" w:tentative="1">
+      <w:start w:val="1"/>
+      <w:numFmt w:val="bullet"/>
+      <w:lvlText w:val=""/>
+      <w:lvlJc w:val="left"/>
+      <w:pPr>
+        <w:ind w:left="6480" w:hanging="360"/>
+      </w:pPr>
+      <w:rPr>
+        <w:rFonts w:ascii="Wingdings" w:hAnsi="Wingdings" w:hint="default"/>
+      </w:rPr>
+    </w:lvl>
+  </w:abstractNum>
+  <w:abstractNum w:abstractNumId="7" w15:restartNumberingAfterBreak="0">
     <w:nsid w:val="39523A25"/>
     <w:multiLevelType w:val="hybridMultilevel"/>
     <w:tmpl w:val="F5E25FE6"/>
@@ -4075,7 +5598,133 @@
       </w:rPr>
     </w:lvl>
   </w:abstractNum>
-  <w:abstractNum w:abstractNumId="4" w15:restartNumberingAfterBreak="0">
+  <w:abstractNum w:abstractNumId="8" w15:restartNumberingAfterBreak="0">
+    <w:nsid w:val="43985E93"/>
+    <w:multiLevelType w:val="multilevel"/>
+    <w:tmpl w:val="F76C70FE"/>
+    <w:lvl w:ilvl="0">
+      <w:start w:val="1"/>
+      <w:numFmt w:val="bullet"/>
+      <w:lvlText w:val=""/>
+      <w:lvlJc w:val="left"/>
+      <w:pPr>
+        <w:ind w:left="720" w:hanging="360"/>
+      </w:pPr>
+      <w:rPr>
+        <w:rFonts w:ascii="Symbol" w:hAnsi="Symbol" w:hint="default"/>
+        <w:b/>
+        <w:bCs w:val="0"/>
+        <w:color w:val="2F5496"/>
+        <w:sz w:val="40"/>
+        <w:szCs w:val="40"/>
+      </w:rPr>
+    </w:lvl>
+    <w:lvl w:ilvl="1">
+      <w:start w:val="1"/>
+      <w:numFmt w:val="decimal"/>
+      <w:isLgl/>
+      <w:lvlText w:val="%1.%2"/>
+      <w:lvlJc w:val="left"/>
+      <w:pPr>
+        <w:ind w:left="1080" w:hanging="360"/>
+      </w:pPr>
+      <w:rPr>
+        <w:rFonts w:hint="default"/>
+      </w:rPr>
+    </w:lvl>
+    <w:lvl w:ilvl="2">
+      <w:start w:val="1"/>
+      <w:numFmt w:val="decimal"/>
+      <w:isLgl/>
+      <w:lvlText w:val="%1.%2.%3"/>
+      <w:lvlJc w:val="left"/>
+      <w:pPr>
+        <w:ind w:left="1440" w:hanging="720"/>
+      </w:pPr>
+      <w:rPr>
+        <w:rFonts w:hint="default"/>
+      </w:rPr>
+    </w:lvl>
+    <w:lvl w:ilvl="3">
+      <w:start w:val="1"/>
+      <w:numFmt w:val="decimal"/>
+      <w:isLgl/>
+      <w:lvlText w:val="%1.%2.%3.%4"/>
+      <w:lvlJc w:val="left"/>
+      <w:pPr>
+        <w:ind w:left="1440" w:hanging="720"/>
+      </w:pPr>
+      <w:rPr>
+        <w:rFonts w:hint="default"/>
+      </w:rPr>
+    </w:lvl>
+    <w:lvl w:ilvl="4">
+      <w:start w:val="1"/>
+      <w:numFmt w:val="decimal"/>
+      <w:isLgl/>
+      <w:lvlText w:val="%1.%2.%3.%4.%5"/>
+      <w:lvlJc w:val="left"/>
+      <w:pPr>
+        <w:ind w:left="1800" w:hanging="1080"/>
+      </w:pPr>
+      <w:rPr>
+        <w:rFonts w:hint="default"/>
+      </w:rPr>
+    </w:lvl>
+    <w:lvl w:ilvl="5">
+      <w:start w:val="1"/>
+      <w:numFmt w:val="decimal"/>
+      <w:isLgl/>
+      <w:lvlText w:val="%1.%2.%3.%4.%5.%6"/>
+      <w:lvlJc w:val="left"/>
+      <w:pPr>
+        <w:ind w:left="2160" w:hanging="1440"/>
+      </w:pPr>
+      <w:rPr>
+        <w:rFonts w:hint="default"/>
+      </w:rPr>
+    </w:lvl>
+    <w:lvl w:ilvl="6">
+      <w:start w:val="1"/>
+      <w:numFmt w:val="decimal"/>
+      <w:isLgl/>
+      <w:lvlText w:val="%1.%2.%3.%4.%5.%6.%7"/>
+      <w:lvlJc w:val="left"/>
+      <w:pPr>
+        <w:ind w:left="2160" w:hanging="1440"/>
+      </w:pPr>
+      <w:rPr>
+        <w:rFonts w:hint="default"/>
+      </w:rPr>
+    </w:lvl>
+    <w:lvl w:ilvl="7">
+      <w:start w:val="1"/>
+      <w:numFmt w:val="decimal"/>
+      <w:isLgl/>
+      <w:lvlText w:val="%1.%2.%3.%4.%5.%6.%7.%8"/>
+      <w:lvlJc w:val="left"/>
+      <w:pPr>
+        <w:ind w:left="2520" w:hanging="1800"/>
+      </w:pPr>
+      <w:rPr>
+        <w:rFonts w:hint="default"/>
+      </w:rPr>
+    </w:lvl>
+    <w:lvl w:ilvl="8">
+      <w:start w:val="1"/>
+      <w:numFmt w:val="decimal"/>
+      <w:isLgl/>
+      <w:lvlText w:val="%1.%2.%3.%4.%5.%6.%7.%8.%9"/>
+      <w:lvlJc w:val="left"/>
+      <w:pPr>
+        <w:ind w:left="2520" w:hanging="1800"/>
+      </w:pPr>
+      <w:rPr>
+        <w:rFonts w:hint="default"/>
+      </w:rPr>
+    </w:lvl>
+  </w:abstractNum>
+  <w:abstractNum w:abstractNumId="9" w15:restartNumberingAfterBreak="0">
     <w:nsid w:val="4EC10CAC"/>
     <w:multiLevelType w:val="hybridMultilevel"/>
     <w:tmpl w:val="B1AE05E2"/>
@@ -4091,7 +5740,7 @@
         <w:rFonts w:ascii="Symbol" w:hAnsi="Symbol" w:hint="default"/>
       </w:rPr>
     </w:lvl>
-    <w:lvl w:ilvl="1" w:tplc="04090003" w:tentative="1">
+    <w:lvl w:ilvl="1" w:tplc="04090003">
       <w:start w:val="1"/>
       <w:numFmt w:val="bullet"/>
       <w:lvlText w:val="o"/>
@@ -4188,7 +5837,7 @@
       </w:rPr>
     </w:lvl>
   </w:abstractNum>
-  <w:abstractNum w:abstractNumId="5" w15:restartNumberingAfterBreak="0">
+  <w:abstractNum w:abstractNumId="10" w15:restartNumberingAfterBreak="0">
     <w:nsid w:val="602A021A"/>
     <w:multiLevelType w:val="hybridMultilevel"/>
     <w:tmpl w:val="D2BE6F68"/>
@@ -4204,7 +5853,7 @@
         <w:rFonts w:ascii="Symbol" w:hAnsi="Symbol" w:hint="default"/>
       </w:rPr>
     </w:lvl>
-    <w:lvl w:ilvl="1" w:tplc="04090003" w:tentative="1">
+    <w:lvl w:ilvl="1" w:tplc="04090003">
       <w:start w:val="1"/>
       <w:numFmt w:val="bullet"/>
       <w:lvlText w:val="o"/>
@@ -4302,22 +5951,37 @@
     </w:lvl>
   </w:abstractNum>
   <w:num w:numId="1">
-    <w:abstractNumId w:val="1"/>
+    <w:abstractNumId w:val="3"/>
   </w:num>
   <w:num w:numId="2">
+    <w:abstractNumId w:val="4"/>
+  </w:num>
+  <w:num w:numId="3">
     <w:abstractNumId w:val="2"/>
   </w:num>
-  <w:num w:numId="3">
+  <w:num w:numId="4">
+    <w:abstractNumId w:val="9"/>
+  </w:num>
+  <w:num w:numId="5">
+    <w:abstractNumId w:val="10"/>
+  </w:num>
+  <w:num w:numId="6">
+    <w:abstractNumId w:val="7"/>
+  </w:num>
+  <w:num w:numId="7">
+    <w:abstractNumId w:val="5"/>
+  </w:num>
+  <w:num w:numId="8">
+    <w:abstractNumId w:val="6"/>
+  </w:num>
+  <w:num w:numId="9">
+    <w:abstractNumId w:val="8"/>
+  </w:num>
+  <w:num w:numId="10">
     <w:abstractNumId w:val="0"/>
   </w:num>
-  <w:num w:numId="4">
-    <w:abstractNumId w:val="4"/>
-  </w:num>
-  <w:num w:numId="5">
-    <w:abstractNumId w:val="5"/>
-  </w:num>
-  <w:num w:numId="6">
-    <w:abstractNumId w:val="3"/>
+  <w:num w:numId="11">
+    <w:abstractNumId w:val="1"/>
   </w:num>
   <w:numIdMacAtCleanup w:val="6"/>
 </w:numbering>

</xml_diff>

<commit_message>
update cfg and weights file
</commit_message>
<xml_diff>
--- a/Report/report.docx
+++ b/Report/report.docx
@@ -2648,6 +2648,129 @@
         </w:numPr>
       </w:pPr>
       <w:r>
+        <w:t>Dataset</w:t>
+      </w:r>
+    </w:p>
+    <w:p>
+      <w:pPr>
+        <w:ind w:left="360"/>
+        <w:rPr>
+          <w:rFonts w:ascii="Calibri" w:hAnsi="Calibri" w:cs="Calibri"/>
+          <w:color w:val="000000"/>
+        </w:rPr>
+      </w:pPr>
+      <w:r>
+        <w:rPr>
+          <w:rFonts w:ascii="Calibri" w:hAnsi="Calibri" w:cs="Calibri"/>
+          <w:color w:val="000000"/>
+        </w:rPr>
+        <w:t>We has 8 class for training and 750 sample for each, for each sample, will label all objects of that class.</w:t>
+      </w:r>
+    </w:p>
+    <w:p>
+      <w:pPr>
+        <w:ind w:left="360"/>
+        <w:rPr>
+          <w:rFonts w:ascii="Calibri" w:hAnsi="Calibri" w:cs="Calibri"/>
+          <w:color w:val="000000"/>
+        </w:rPr>
+      </w:pPr>
+      <w:r>
+        <w:rPr>
+          <w:rFonts w:ascii="Calibri" w:hAnsi="Calibri" w:cs="Calibri"/>
+          <w:color w:val="000000"/>
+        </w:rPr>
+        <w:t>Each template includes a picture of the object and a txt file that stores the labels of those objects:</w:t>
+      </w:r>
+    </w:p>
+    <w:p>
+      <w:pPr>
+        <w:ind w:left="1080"/>
+        <w:rPr>
+          <w:rFonts w:ascii="Calibri" w:hAnsi="Calibri" w:cs="Calibri"/>
+          <w:color w:val="000000"/>
+        </w:rPr>
+      </w:pPr>
+      <w:r>
+        <w:rPr>
+          <w:rFonts w:ascii="Calibri" w:hAnsi="Calibri" w:cs="Calibri"/>
+          <w:color w:val="000000"/>
+        </w:rPr>
+        <w:t>The format file txt:</w:t>
+      </w:r>
+    </w:p>
+    <w:p>
+      <w:pPr>
+        <w:pStyle w:val="ListParagraph"/>
+        <w:rPr>
+          <w:rFonts w:ascii="Calibri" w:hAnsi="Calibri" w:cs="Calibri"/>
+          <w:color w:val="000000"/>
+        </w:rPr>
+      </w:pPr>
+      <w:r>
+        <w:rPr>
+          <w:rFonts w:ascii="Calibri" w:hAnsi="Calibri" w:cs="Calibri"/>
+          <w:noProof/>
+          <w:color w:val="000000"/>
+        </w:rPr>
+        <w:drawing>
+          <wp:inline distT="0" distB="0" distL="0" distR="0" wp14:anchorId="77EBC2DF" wp14:editId="2D2D8FE8">
+            <wp:extent cx="4313208" cy="2071160"/>
+            <wp:effectExtent l="0" t="0" r="0" b="5715"/>
+            <wp:docPr id="4" name="Picture 4" descr="Diagram&#10;&#10;Description automatically generated"/>
+            <wp:cNvGraphicFramePr>
+              <a:graphicFrameLocks xmlns:a="http://schemas.openxmlformats.org/drawingml/2006/main" noChangeAspect="1"/>
+            </wp:cNvGraphicFramePr>
+            <a:graphic xmlns:a="http://schemas.openxmlformats.org/drawingml/2006/main">
+              <a:graphicData uri="http://schemas.openxmlformats.org/drawingml/2006/picture">
+                <pic:pic xmlns:pic="http://schemas.openxmlformats.org/drawingml/2006/picture">
+                  <pic:nvPicPr>
+                    <pic:cNvPr id="4" name="Picture 4" descr="Diagram&#10;&#10;Description automatically generated"/>
+                    <pic:cNvPicPr/>
+                  </pic:nvPicPr>
+                  <pic:blipFill>
+                    <a:blip r:embed="rId9">
+                      <a:extLst>
+                        <a:ext uri="{28A0092B-C50C-407E-A947-70E740481C1C}">
+                          <a14:useLocalDpi xmlns:a14="http://schemas.microsoft.com/office/drawing/2010/main" val="0"/>
+                        </a:ext>
+                      </a:extLst>
+                    </a:blip>
+                    <a:stretch>
+                      <a:fillRect/>
+                    </a:stretch>
+                  </pic:blipFill>
+                  <pic:spPr>
+                    <a:xfrm>
+                      <a:off x="0" y="0"/>
+                      <a:ext cx="4328024" cy="2078274"/>
+                    </a:xfrm>
+                    <a:prstGeom prst="rect">
+                      <a:avLst/>
+                    </a:prstGeom>
+                  </pic:spPr>
+                </pic:pic>
+              </a:graphicData>
+            </a:graphic>
+          </wp:inline>
+        </w:drawing>
+      </w:r>
+    </w:p>
+    <w:p/>
+    <w:p>
+      <w:pPr>
+        <w:pStyle w:val="ListParagraph"/>
+      </w:pPr>
+    </w:p>
+    <w:p>
+      <w:pPr>
+        <w:pStyle w:val="Heading2"/>
+        <w:numPr>
+          <w:ilvl w:val="1"/>
+          <w:numId w:val="1"/>
+        </w:numPr>
+      </w:pPr>
+      <w:r>
         <w:t>Require 1:</w:t>
       </w:r>
     </w:p>
@@ -3842,19 +3965,6 @@
     </w:p>
     <w:p>
       <w:pPr>
-        <w:pStyle w:val="ListParagraph"/>
-        <w:spacing w:after="0"/>
-        <w:ind w:left="786"/>
-        <w:jc w:val="both"/>
-        <w:rPr>
-          <w:rFonts w:cstheme="minorHAnsi"/>
-          <w:b/>
-          <w:bCs/>
-        </w:rPr>
-      </w:pPr>
-    </w:p>
-    <w:p>
-      <w:pPr>
         <w:pStyle w:val="Heading1"/>
         <w:numPr>
           <w:ilvl w:val="0"/>
@@ -3869,7 +3979,7 @@
           <w:szCs w:val="40"/>
         </w:rPr>
       </w:pPr>
-      <w:bookmarkStart w:id="6" w:name="_Toc91597728"/>
+      <w:bookmarkStart w:id="6" w:name="_Toc91597730"/>
       <w:r>
         <w:rPr>
           <w:rFonts w:asciiTheme="minorHAnsi" w:hAnsiTheme="minorHAnsi" w:cstheme="minorHAnsi"/>
@@ -3879,133 +3989,9 @@
           <w:sz w:val="40"/>
           <w:szCs w:val="40"/>
         </w:rPr>
-        <w:t>Result</w:t>
+        <w:t>Instruction for running code:</w:t>
       </w:r>
       <w:bookmarkEnd w:id="6"/>
-    </w:p>
-    <w:p>
-      <w:pPr>
-        <w:pStyle w:val="Heading1"/>
-        <w:numPr>
-          <w:ilvl w:val="0"/>
-          <w:numId w:val="1"/>
-        </w:numPr>
-        <w:rPr>
-          <w:rFonts w:asciiTheme="minorHAnsi" w:hAnsiTheme="minorHAnsi" w:cstheme="minorHAnsi"/>
-          <w:b/>
-          <w:bCs/>
-          <w:sz w:val="40"/>
-          <w:szCs w:val="40"/>
-        </w:rPr>
-      </w:pPr>
-      <w:bookmarkStart w:id="7" w:name="_Toc91597729"/>
-      <w:r>
-        <w:rPr>
-          <w:rFonts w:asciiTheme="minorHAnsi" w:hAnsiTheme="minorHAnsi" w:cstheme="minorHAnsi"/>
-          <w:b/>
-          <w:bCs/>
-          <w:sz w:val="40"/>
-          <w:szCs w:val="40"/>
-        </w:rPr>
-        <w:t>Necessary files</w:t>
-      </w:r>
-      <w:bookmarkEnd w:id="7"/>
-    </w:p>
-    <w:p>
-      <w:pPr>
-        <w:spacing w:after="0"/>
-      </w:pPr>
-      <w:r>
-        <w:t xml:space="preserve">File </w:t>
-      </w:r>
-      <w:r>
-        <w:t>weights</w:t>
-      </w:r>
-      <w:r>
-        <w:t>:</w:t>
-      </w:r>
-      <w:r>
-        <w:t xml:space="preserve"> </w:t>
-      </w:r>
-    </w:p>
-    <w:p>
-      <w:hyperlink r:id="rId9" w:history="1">
-        <w:r>
-          <w:rPr>
-            <w:rStyle w:val="Hyperlink"/>
-          </w:rPr>
-          <w:t>https://studenthcmusedu-my.sharepoint.com/:u:/g/personal/19127525_student_hcmus_edu_vn/EUfrX0QDy7lErWMnXYSKNU8BrmgPLHXxLRQnztb4UJtJgg?e=VeU3mQ</w:t>
-        </w:r>
-      </w:hyperlink>
-    </w:p>
-    <w:p>
-      <w:pPr>
-        <w:spacing w:after="0"/>
-      </w:pPr>
-      <w:r>
-        <w:t xml:space="preserve">dogs-vs-cats.zip: </w:t>
-      </w:r>
-    </w:p>
-    <w:p>
-      <w:pPr>
-        <w:spacing w:after="0"/>
-      </w:pPr>
-      <w:hyperlink r:id="rId10" w:history="1">
-        <w:r>
-          <w:rPr>
-            <w:rStyle w:val="Hyperlink"/>
-          </w:rPr>
-          <w:t>https://www.kaggle.com/c/dogs-vs-cats/data</w:t>
-        </w:r>
-      </w:hyperlink>
-    </w:p>
-    <w:p>
-      <w:pPr>
-        <w:spacing w:after="0"/>
-      </w:pPr>
-      <w:r>
-        <w:t>hoặc</w:t>
-      </w:r>
-    </w:p>
-    <w:p>
-      <w:hyperlink r:id="rId11" w:history="1">
-        <w:r>
-          <w:rPr>
-            <w:rStyle w:val="Hyperlink"/>
-          </w:rPr>
-          <w:t>https://studenthcmusedu-my.sharepoint.com/:u:/g/personal/19127525_student_hcmus_edu_vn/EYip60GjDlpOkjaReE33d88BK5TEoVWqem0UydHD3oehhA?e=5rnDCi</w:t>
-        </w:r>
-      </w:hyperlink>
-    </w:p>
-    <w:p>
-      <w:pPr>
-        <w:pStyle w:val="Heading1"/>
-        <w:numPr>
-          <w:ilvl w:val="0"/>
-          <w:numId w:val="1"/>
-        </w:numPr>
-        <w:rPr>
-          <w:rFonts w:asciiTheme="minorHAnsi" w:hAnsiTheme="minorHAnsi" w:cstheme="minorHAnsi"/>
-          <w:b/>
-          <w:bCs/>
-          <w:color w:val="2F5496"/>
-          <w:sz w:val="40"/>
-          <w:szCs w:val="40"/>
-        </w:rPr>
-      </w:pPr>
-      <w:bookmarkStart w:id="8" w:name="_Toc91597730"/>
-      <w:r>
-        <w:rPr>
-          <w:rFonts w:asciiTheme="minorHAnsi" w:hAnsiTheme="minorHAnsi" w:cstheme="minorHAnsi"/>
-          <w:b/>
-          <w:bCs/>
-          <w:color w:val="2F5496"/>
-          <w:sz w:val="40"/>
-          <w:szCs w:val="40"/>
-        </w:rPr>
-        <w:t>Instruction for running code:</w:t>
-      </w:r>
-      <w:bookmarkEnd w:id="8"/>
     </w:p>
     <w:p>
       <w:pPr>
@@ -4102,53 +4088,6 @@
     <w:p>
       <w:pPr>
         <w:pStyle w:val="ListParagraph"/>
-        <w:spacing w:after="0"/>
-        <w:ind w:left="360"/>
-        <w:jc w:val="both"/>
-        <w:rPr>
-          <w:rFonts w:cstheme="minorHAnsi"/>
-          <w:b/>
-          <w:bCs/>
-          <w:sz w:val="28"/>
-          <w:szCs w:val="28"/>
-          <w:u w:val="single"/>
-        </w:rPr>
-      </w:pPr>
-      <w:r>
-        <w:rPr>
-          <w:rFonts w:cstheme="minorHAnsi"/>
-          <w:b/>
-          <w:bCs/>
-          <w:sz w:val="24"/>
-          <w:szCs w:val="24"/>
-        </w:rPr>
-        <w:tab/>
-        <w:t>Step</w:t>
-      </w:r>
-      <w:r>
-        <w:rPr>
-          <w:rFonts w:cstheme="minorHAnsi"/>
-          <w:b/>
-          <w:bCs/>
-          <w:sz w:val="24"/>
-          <w:szCs w:val="24"/>
-        </w:rPr>
-        <w:t xml:space="preserve"> 1:</w:t>
-      </w:r>
-      <w:r>
-        <w:rPr>
-          <w:rFonts w:cstheme="minorHAnsi"/>
-          <w:b/>
-          <w:bCs/>
-          <w:sz w:val="24"/>
-          <w:szCs w:val="24"/>
-        </w:rPr>
-        <w:t xml:space="preserve"> Download weight</w:t>
-      </w:r>
-    </w:p>
-    <w:p>
-      <w:pPr>
-        <w:pStyle w:val="ListParagraph"/>
         <w:spacing w:before="120" w:after="0"/>
         <w:ind w:left="360" w:firstLine="349"/>
         <w:jc w:val="both"/>
@@ -4188,13 +4127,7 @@
         <w:rPr>
           <w:rFonts w:cstheme="minorHAnsi"/>
         </w:rPr>
-        <w:t>Run python animalDetection.py</w:t>
-      </w:r>
-      <w:r>
-        <w:rPr>
-          <w:rFonts w:cstheme="minorHAnsi"/>
-        </w:rPr>
-        <w:t xml:space="preserve"> in </w:t>
+        <w:t xml:space="preserve">Run python animalDetection.py in </w:t>
       </w:r>
       <w:r>
         <w:rPr>
@@ -4219,7 +4152,7 @@
           <w:noProof/>
         </w:rPr>
         <w:drawing>
-          <wp:inline distT="0" distB="0" distL="0" distR="0" wp14:anchorId="46359B15" wp14:editId="2433E658">
+          <wp:inline distT="0" distB="0" distL="0" distR="0" wp14:anchorId="6F401FC6" wp14:editId="0A0FCEB1">
             <wp:extent cx="3979069" cy="2079862"/>
             <wp:effectExtent l="0" t="0" r="2540" b="0"/>
             <wp:docPr id="1" name="Picture 1" descr="Graphical user interface, application&#10;&#10;Description automatically generated"/>
@@ -4234,7 +4167,7 @@
                     <pic:cNvPicPr/>
                   </pic:nvPicPr>
                   <pic:blipFill>
-                    <a:blip r:embed="rId12"/>
+                    <a:blip r:embed="rId10"/>
                     <a:stretch>
                       <a:fillRect/>
                     </a:stretch>
@@ -4276,12 +4209,18 @@
       <w:pPr>
         <w:pStyle w:val="ListParagraph"/>
         <w:spacing w:before="120" w:after="0"/>
-        <w:ind w:left="360" w:firstLine="349"/>
-        <w:jc w:val="center"/>
-        <w:rPr>
-          <w:rFonts w:cstheme="minorHAnsi"/>
-        </w:rPr>
-      </w:pPr>
+        <w:ind w:left="1058" w:firstLine="349"/>
+        <w:jc w:val="both"/>
+        <w:rPr>
+          <w:rFonts w:cstheme="minorHAnsi"/>
+        </w:rPr>
+      </w:pPr>
+      <w:r>
+        <w:rPr>
+          <w:rFonts w:cstheme="minorHAnsi"/>
+        </w:rPr>
+        <w:t>. It will auto download file weight, you need not do anything, just run</w:t>
+      </w:r>
     </w:p>
     <w:p>
       <w:pPr>
@@ -4291,6 +4230,17 @@
         <w:jc w:val="center"/>
         <w:rPr>
           <w:rFonts w:cstheme="minorHAnsi"/>
+        </w:rPr>
+      </w:pPr>
+    </w:p>
+    <w:p>
+      <w:pPr>
+        <w:pStyle w:val="ListParagraph"/>
+        <w:spacing w:before="120" w:after="0"/>
+        <w:ind w:left="360" w:firstLine="349"/>
+        <w:jc w:val="center"/>
+        <w:rPr>
+          <w:rFonts w:cstheme="minorHAnsi"/>
           <w:b/>
           <w:bCs/>
         </w:rPr>
@@ -4367,7 +4317,7 @@
           <w:noProof/>
         </w:rPr>
         <w:drawing>
-          <wp:inline distT="0" distB="0" distL="0" distR="0" wp14:anchorId="0689EC4A" wp14:editId="743A86CE">
+          <wp:inline distT="0" distB="0" distL="0" distR="0" wp14:anchorId="1B79152D" wp14:editId="0F2E0DA8">
             <wp:extent cx="1143132" cy="701467"/>
             <wp:effectExtent l="0" t="0" r="0" b="3810"/>
             <wp:docPr id="2" name="Picture 2" descr="Graphical user interface, text&#10;&#10;Description automatically generated"/>
@@ -4382,7 +4332,7 @@
                     <pic:cNvPicPr/>
                   </pic:nvPicPr>
                   <pic:blipFill>
-                    <a:blip r:embed="rId13"/>
+                    <a:blip r:embed="rId11"/>
                     <a:stretch>
                       <a:fillRect/>
                     </a:stretch>
@@ -4432,15 +4382,13 @@
     <w:p>
       <w:pPr>
         <w:pStyle w:val="ListParagraph"/>
-        <w:spacing w:before="120" w:after="0"/>
-        <w:ind w:left="709"/>
+        <w:spacing w:after="0"/>
+        <w:ind w:left="786"/>
         <w:jc w:val="both"/>
         <w:rPr>
           <w:rFonts w:cstheme="minorHAnsi"/>
           <w:b/>
           <w:bCs/>
-          <w:sz w:val="28"/>
-          <w:szCs w:val="28"/>
         </w:rPr>
       </w:pPr>
     </w:p>
@@ -4460,7 +4408,7 @@
           <w:szCs w:val="40"/>
         </w:rPr>
       </w:pPr>
-      <w:bookmarkStart w:id="9" w:name="_Toc91597731"/>
+      <w:bookmarkStart w:id="7" w:name="_Toc91597728"/>
       <w:r>
         <w:rPr>
           <w:rFonts w:asciiTheme="minorHAnsi" w:hAnsiTheme="minorHAnsi" w:cstheme="minorHAnsi"/>
@@ -4470,9 +4418,77 @@
           <w:sz w:val="40"/>
           <w:szCs w:val="40"/>
         </w:rPr>
-        <w:t>Ref</w:t>
-      </w:r>
-      <w:r>
+        <w:t>Result</w:t>
+      </w:r>
+      <w:bookmarkEnd w:id="7"/>
+    </w:p>
+    <w:p>
+      <w:pPr>
+        <w:pStyle w:val="Heading1"/>
+        <w:numPr>
+          <w:ilvl w:val="0"/>
+          <w:numId w:val="1"/>
+        </w:numPr>
+        <w:rPr>
+          <w:rFonts w:asciiTheme="minorHAnsi" w:hAnsiTheme="minorHAnsi" w:cstheme="minorHAnsi"/>
+          <w:b/>
+          <w:bCs/>
+          <w:sz w:val="40"/>
+          <w:szCs w:val="40"/>
+        </w:rPr>
+      </w:pPr>
+      <w:bookmarkStart w:id="8" w:name="_Toc91597729"/>
+      <w:r>
+        <w:rPr>
+          <w:rFonts w:asciiTheme="minorHAnsi" w:hAnsiTheme="minorHAnsi" w:cstheme="minorHAnsi"/>
+          <w:b/>
+          <w:bCs/>
+          <w:sz w:val="40"/>
+          <w:szCs w:val="40"/>
+        </w:rPr>
+        <w:t>Necessary files</w:t>
+      </w:r>
+      <w:bookmarkEnd w:id="8"/>
+    </w:p>
+    <w:p>
+      <w:pPr>
+        <w:spacing w:after="0"/>
+      </w:pPr>
+      <w:r>
+        <w:t xml:space="preserve">File </w:t>
+      </w:r>
+      <w:r>
+        <w:t>weights</w:t>
+      </w:r>
+      <w:r>
+        <w:t>:</w:t>
+      </w:r>
+      <w:r>
+        <w:t xml:space="preserve"> </w:t>
+      </w:r>
+    </w:p>
+    <w:p>
+      <w:pPr>
+        <w:pStyle w:val="ListParagraph"/>
+        <w:spacing w:before="120" w:after="0"/>
+        <w:ind w:left="709"/>
+        <w:jc w:val="both"/>
+        <w:rPr>
+          <w:rFonts w:cstheme="minorHAnsi"/>
+          <w:b/>
+          <w:bCs/>
+          <w:sz w:val="28"/>
+          <w:szCs w:val="28"/>
+        </w:rPr>
+      </w:pPr>
+    </w:p>
+    <w:p>
+      <w:pPr>
+        <w:pStyle w:val="Heading1"/>
+        <w:numPr>
+          <w:ilvl w:val="0"/>
+          <w:numId w:val="1"/>
+        </w:numPr>
         <w:rPr>
           <w:rFonts w:asciiTheme="minorHAnsi" w:hAnsiTheme="minorHAnsi" w:cstheme="minorHAnsi"/>
           <w:b/>
@@ -4481,6 +4497,28 @@
           <w:sz w:val="40"/>
           <w:szCs w:val="40"/>
         </w:rPr>
+      </w:pPr>
+      <w:bookmarkStart w:id="9" w:name="_Toc91597731"/>
+      <w:r>
+        <w:rPr>
+          <w:rFonts w:asciiTheme="minorHAnsi" w:hAnsiTheme="minorHAnsi" w:cstheme="minorHAnsi"/>
+          <w:b/>
+          <w:bCs/>
+          <w:color w:val="2F5496"/>
+          <w:sz w:val="40"/>
+          <w:szCs w:val="40"/>
+        </w:rPr>
+        <w:t>Ref</w:t>
+      </w:r>
+      <w:r>
+        <w:rPr>
+          <w:rFonts w:asciiTheme="minorHAnsi" w:hAnsiTheme="minorHAnsi" w:cstheme="minorHAnsi"/>
+          <w:b/>
+          <w:bCs/>
+          <w:color w:val="2F5496"/>
+          <w:sz w:val="40"/>
+          <w:szCs w:val="40"/>
+        </w:rPr>
         <w:t>erence</w:t>
       </w:r>
       <w:bookmarkEnd w:id="9"/>
@@ -4510,10 +4548,85 @@
       </w:pPr>
     </w:p>
     <w:p>
+      <w:pPr>
+        <w:spacing w:after="0"/>
+        <w:ind w:firstLine="284"/>
+        <w:jc w:val="both"/>
+        <w:rPr>
+          <w:rFonts w:cstheme="minorHAnsi"/>
+          <w:bCs/>
+          <w:color w:val="000000" w:themeColor="text1"/>
+        </w:rPr>
+      </w:pPr>
+    </w:p>
+    <w:p>
+      <w:pPr>
+        <w:spacing w:after="0"/>
+        <w:ind w:firstLine="284"/>
+        <w:jc w:val="both"/>
+        <w:rPr>
+          <w:rFonts w:cstheme="minorHAnsi"/>
+          <w:bCs/>
+          <w:color w:val="000000" w:themeColor="text1"/>
+        </w:rPr>
+      </w:pPr>
+    </w:p>
+    <w:p>
+      <w:pPr>
+        <w:spacing w:after="0"/>
+        <w:ind w:firstLine="284"/>
+        <w:jc w:val="both"/>
+        <w:rPr>
+          <w:rFonts w:cstheme="minorHAnsi"/>
+          <w:bCs/>
+          <w:color w:val="000000" w:themeColor="text1"/>
+        </w:rPr>
+      </w:pPr>
+    </w:p>
+    <w:p>
+      <w:pPr>
+        <w:spacing w:after="0"/>
+        <w:ind w:firstLine="284"/>
+        <w:jc w:val="both"/>
+        <w:rPr>
+          <w:rFonts w:cstheme="minorHAnsi"/>
+          <w:bCs/>
+          <w:color w:val="000000" w:themeColor="text1"/>
+        </w:rPr>
+      </w:pPr>
+    </w:p>
+    <w:p>
+      <w:pPr>
+        <w:spacing w:after="0"/>
+        <w:jc w:val="both"/>
+        <w:rPr>
+          <w:rFonts w:cstheme="minorHAnsi"/>
+          <w:bCs/>
+          <w:color w:val="000000" w:themeColor="text1"/>
+        </w:rPr>
+      </w:pPr>
+      <w:r>
+        <w:rPr>
+          <w:rFonts w:cstheme="minorHAnsi"/>
+          <w:bCs/>
+          <w:color w:val="000000" w:themeColor="text1"/>
+        </w:rPr>
+        <w:t xml:space="preserve">Video demo: </w:t>
+      </w:r>
+      <w:r>
+        <w:rPr>
+          <w:rFonts w:cstheme="minorHAnsi"/>
+          <w:bCs/>
+          <w:color w:val="000000" w:themeColor="text1"/>
+        </w:rPr>
+        <w:tab/>
+      </w:r>
+    </w:p>
+    <w:p>
       <w:r>
         <w:t xml:space="preserve">For more access: </w:t>
       </w:r>
-      <w:hyperlink r:id="rId14" w:history="1">
+      <w:hyperlink r:id="rId12" w:history="1">
         <w:r>
           <w:rPr>
             <w:rStyle w:val="Hyperlink"/>
@@ -4535,7 +4648,7 @@
       </w:pPr>
     </w:p>
     <w:sectPr>
-      <w:footerReference w:type="default" r:id="rId15"/>
+      <w:footerReference w:type="default" r:id="rId13"/>
       <w:pgSz w:w="12240" w:h="15840"/>
       <w:pgMar w:top="1134" w:right="1701" w:bottom="1134" w:left="1134" w:header="720" w:footer="720" w:gutter="0"/>
       <w:pgBorders w:offsetFrom="page">
@@ -4656,6 +4769,119 @@
 <file path=word/numbering.xml><?xml version="1.0" encoding="utf-8"?>
 <w:numbering xmlns:wpc="http://schemas.microsoft.com/office/word/2010/wordprocessingCanvas" xmlns:cx="http://schemas.microsoft.com/office/drawing/2014/chartex" xmlns:cx1="http://schemas.microsoft.com/office/drawing/2015/9/8/chartex" xmlns:cx2="http://schemas.microsoft.com/office/drawing/2015/10/21/chartex" xmlns:cx3="http://schemas.microsoft.com/office/drawing/2016/5/9/chartex" xmlns:cx4="http://schemas.microsoft.com/office/drawing/2016/5/10/chartex" xmlns:cx5="http://schemas.microsoft.com/office/drawing/2016/5/11/chartex" xmlns:cx6="http://schemas.microsoft.com/office/drawing/2016/5/12/chartex" xmlns:cx7="http://schemas.microsoft.com/office/drawing/2016/5/13/chartex" xmlns:cx8="http://schemas.microsoft.com/office/drawing/2016/5/14/chartex" xmlns:mc="http://schemas.openxmlformats.org/markup-compatibility/2006" xmlns:aink="http://schemas.microsoft.com/office/drawing/2016/ink" xmlns:am3d="http://schemas.microsoft.com/office/drawing/2017/model3d" xmlns:o="urn:schemas-microsoft-com:office:office" xmlns:r="http://schemas.openxmlformats.org/officeDocument/2006/relationships" xmlns:m="http://schemas.openxmlformats.org/officeDocument/2006/math" xmlns:v="urn:schemas-microsoft-com:vml" xmlns:wp14="http://schemas.microsoft.com/office/word/2010/wordprocessingDrawing" xmlns:wp="http://schemas.openxmlformats.org/drawingml/2006/wordprocessingDrawing" xmlns:w10="urn:schemas-microsoft-com:office:word" xmlns:w="http://schemas.openxmlformats.org/wordprocessingml/2006/main" xmlns:w14="http://schemas.microsoft.com/office/word/2010/wordml" xmlns:w15="http://schemas.microsoft.com/office/word/2012/wordml" xmlns:w16cex="http://schemas.microsoft.com/office/word/2018/wordml/cex" xmlns:w16cid="http://schemas.microsoft.com/office/word/2016/wordml/cid" xmlns:w16="http://schemas.microsoft.com/office/word/2018/wordml" xmlns:w16sdtdh="http://schemas.microsoft.com/office/word/2020/wordml/sdtdatahash" xmlns:w16se="http://schemas.microsoft.com/office/word/2015/wordml/symex" xmlns:wpg="http://schemas.microsoft.com/office/word/2010/wordprocessingGroup" xmlns:wpi="http://schemas.microsoft.com/office/word/2010/wordprocessingInk" xmlns:wne="http://schemas.microsoft.com/office/word/2006/wordml" xmlns:wps="http://schemas.microsoft.com/office/word/2010/wordprocessingShape" mc:Ignorable="w14 w15 w16se w16cid w16 w16cex w16sdtdh wp14">
   <w:abstractNum w:abstractNumId="0" w15:restartNumberingAfterBreak="0">
+    <w:nsid w:val="0DA77910"/>
+    <w:multiLevelType w:val="hybridMultilevel"/>
+    <w:tmpl w:val="539623EA"/>
+    <w:lvl w:ilvl="0" w:tplc="04090001">
+      <w:start w:val="1"/>
+      <w:numFmt w:val="bullet"/>
+      <w:lvlText w:val=""/>
+      <w:lvlJc w:val="left"/>
+      <w:pPr>
+        <w:ind w:left="720" w:hanging="360"/>
+      </w:pPr>
+      <w:rPr>
+        <w:rFonts w:ascii="Symbol" w:hAnsi="Symbol" w:hint="default"/>
+      </w:rPr>
+    </w:lvl>
+    <w:lvl w:ilvl="1" w:tplc="04090003">
+      <w:start w:val="1"/>
+      <w:numFmt w:val="bullet"/>
+      <w:lvlText w:val="o"/>
+      <w:lvlJc w:val="left"/>
+      <w:pPr>
+        <w:ind w:left="1440" w:hanging="360"/>
+      </w:pPr>
+      <w:rPr>
+        <w:rFonts w:ascii="Courier New" w:hAnsi="Courier New" w:cs="Courier New" w:hint="default"/>
+      </w:rPr>
+    </w:lvl>
+    <w:lvl w:ilvl="2" w:tplc="04090005" w:tentative="1">
+      <w:start w:val="1"/>
+      <w:numFmt w:val="bullet"/>
+      <w:lvlText w:val=""/>
+      <w:lvlJc w:val="left"/>
+      <w:pPr>
+        <w:ind w:left="2160" w:hanging="360"/>
+      </w:pPr>
+      <w:rPr>
+        <w:rFonts w:ascii="Wingdings" w:hAnsi="Wingdings" w:hint="default"/>
+      </w:rPr>
+    </w:lvl>
+    <w:lvl w:ilvl="3" w:tplc="04090001" w:tentative="1">
+      <w:start w:val="1"/>
+      <w:numFmt w:val="bullet"/>
+      <w:lvlText w:val=""/>
+      <w:lvlJc w:val="left"/>
+      <w:pPr>
+        <w:ind w:left="2880" w:hanging="360"/>
+      </w:pPr>
+      <w:rPr>
+        <w:rFonts w:ascii="Symbol" w:hAnsi="Symbol" w:hint="default"/>
+      </w:rPr>
+    </w:lvl>
+    <w:lvl w:ilvl="4" w:tplc="04090003" w:tentative="1">
+      <w:start w:val="1"/>
+      <w:numFmt w:val="bullet"/>
+      <w:lvlText w:val="o"/>
+      <w:lvlJc w:val="left"/>
+      <w:pPr>
+        <w:ind w:left="3600" w:hanging="360"/>
+      </w:pPr>
+      <w:rPr>
+        <w:rFonts w:ascii="Courier New" w:hAnsi="Courier New" w:cs="Courier New" w:hint="default"/>
+      </w:rPr>
+    </w:lvl>
+    <w:lvl w:ilvl="5" w:tplc="04090005" w:tentative="1">
+      <w:start w:val="1"/>
+      <w:numFmt w:val="bullet"/>
+      <w:lvlText w:val=""/>
+      <w:lvlJc w:val="left"/>
+      <w:pPr>
+        <w:ind w:left="4320" w:hanging="360"/>
+      </w:pPr>
+      <w:rPr>
+        <w:rFonts w:ascii="Wingdings" w:hAnsi="Wingdings" w:hint="default"/>
+      </w:rPr>
+    </w:lvl>
+    <w:lvl w:ilvl="6" w:tplc="04090001" w:tentative="1">
+      <w:start w:val="1"/>
+      <w:numFmt w:val="bullet"/>
+      <w:lvlText w:val=""/>
+      <w:lvlJc w:val="left"/>
+      <w:pPr>
+        <w:ind w:left="5040" w:hanging="360"/>
+      </w:pPr>
+      <w:rPr>
+        <w:rFonts w:ascii="Symbol" w:hAnsi="Symbol" w:hint="default"/>
+      </w:rPr>
+    </w:lvl>
+    <w:lvl w:ilvl="7" w:tplc="04090003" w:tentative="1">
+      <w:start w:val="1"/>
+      <w:numFmt w:val="bullet"/>
+      <w:lvlText w:val="o"/>
+      <w:lvlJc w:val="left"/>
+      <w:pPr>
+        <w:ind w:left="5760" w:hanging="360"/>
+      </w:pPr>
+      <w:rPr>
+        <w:rFonts w:ascii="Courier New" w:hAnsi="Courier New" w:cs="Courier New" w:hint="default"/>
+      </w:rPr>
+    </w:lvl>
+    <w:lvl w:ilvl="8" w:tplc="04090005" w:tentative="1">
+      <w:start w:val="1"/>
+      <w:numFmt w:val="bullet"/>
+      <w:lvlText w:val=""/>
+      <w:lvlJc w:val="left"/>
+      <w:pPr>
+        <w:ind w:left="6480" w:hanging="360"/>
+      </w:pPr>
+      <w:rPr>
+        <w:rFonts w:ascii="Wingdings" w:hAnsi="Wingdings" w:hint="default"/>
+      </w:rPr>
+    </w:lvl>
+  </w:abstractNum>
+  <w:abstractNum w:abstractNumId="1" w15:restartNumberingAfterBreak="0">
     <w:nsid w:val="147F7249"/>
     <w:multiLevelType w:val="multilevel"/>
     <w:tmpl w:val="F76C70FE"/>
@@ -4781,7 +5007,7 @@
       </w:rPr>
     </w:lvl>
   </w:abstractNum>
-  <w:abstractNum w:abstractNumId="1" w15:restartNumberingAfterBreak="0">
+  <w:abstractNum w:abstractNumId="2" w15:restartNumberingAfterBreak="0">
     <w:nsid w:val="1C9F3D85"/>
     <w:multiLevelType w:val="multilevel"/>
     <w:tmpl w:val="89B44606"/>
@@ -4907,7 +5133,7 @@
       </w:rPr>
     </w:lvl>
   </w:abstractNum>
-  <w:abstractNum w:abstractNumId="2" w15:restartNumberingAfterBreak="0">
+  <w:abstractNum w:abstractNumId="3" w15:restartNumberingAfterBreak="0">
     <w:nsid w:val="28864C21"/>
     <w:multiLevelType w:val="hybridMultilevel"/>
     <w:tmpl w:val="98381686"/>
@@ -5020,7 +5246,7 @@
       </w:rPr>
     </w:lvl>
   </w:abstractNum>
-  <w:abstractNum w:abstractNumId="3" w15:restartNumberingAfterBreak="0">
+  <w:abstractNum w:abstractNumId="4" w15:restartNumberingAfterBreak="0">
     <w:nsid w:val="2E4A055A"/>
     <w:multiLevelType w:val="multilevel"/>
     <w:tmpl w:val="28049BAA"/>
@@ -5146,7 +5372,7 @@
       </w:rPr>
     </w:lvl>
   </w:abstractNum>
-  <w:abstractNum w:abstractNumId="4" w15:restartNumberingAfterBreak="0">
+  <w:abstractNum w:abstractNumId="5" w15:restartNumberingAfterBreak="0">
     <w:nsid w:val="30597BF4"/>
     <w:multiLevelType w:val="hybridMultilevel"/>
     <w:tmpl w:val="3352283C"/>
@@ -5259,7 +5485,7 @@
       </w:rPr>
     </w:lvl>
   </w:abstractNum>
-  <w:abstractNum w:abstractNumId="5" w15:restartNumberingAfterBreak="0">
+  <w:abstractNum w:abstractNumId="6" w15:restartNumberingAfterBreak="0">
     <w:nsid w:val="33003CA3"/>
     <w:multiLevelType w:val="hybridMultilevel"/>
     <w:tmpl w:val="F94A4240"/>
@@ -5372,7 +5598,7 @@
       </w:rPr>
     </w:lvl>
   </w:abstractNum>
-  <w:abstractNum w:abstractNumId="6" w15:restartNumberingAfterBreak="0">
+  <w:abstractNum w:abstractNumId="7" w15:restartNumberingAfterBreak="0">
     <w:nsid w:val="37F44751"/>
     <w:multiLevelType w:val="hybridMultilevel"/>
     <w:tmpl w:val="659A33DE"/>
@@ -5485,7 +5711,7 @@
       </w:rPr>
     </w:lvl>
   </w:abstractNum>
-  <w:abstractNum w:abstractNumId="7" w15:restartNumberingAfterBreak="0">
+  <w:abstractNum w:abstractNumId="8" w15:restartNumberingAfterBreak="0">
     <w:nsid w:val="39523A25"/>
     <w:multiLevelType w:val="hybridMultilevel"/>
     <w:tmpl w:val="F5E25FE6"/>
@@ -5598,7 +5824,7 @@
       </w:rPr>
     </w:lvl>
   </w:abstractNum>
-  <w:abstractNum w:abstractNumId="8" w15:restartNumberingAfterBreak="0">
+  <w:abstractNum w:abstractNumId="9" w15:restartNumberingAfterBreak="0">
     <w:nsid w:val="43985E93"/>
     <w:multiLevelType w:val="multilevel"/>
     <w:tmpl w:val="F76C70FE"/>
@@ -5724,7 +5950,119 @@
       </w:rPr>
     </w:lvl>
   </w:abstractNum>
-  <w:abstractNum w:abstractNumId="9" w15:restartNumberingAfterBreak="0">
+  <w:abstractNum w:abstractNumId="10" w15:restartNumberingAfterBreak="0">
+    <w:nsid w:val="47EB435C"/>
+    <w:multiLevelType w:val="hybridMultilevel"/>
+    <w:tmpl w:val="66203DDC"/>
+    <w:lvl w:ilvl="0" w:tplc="D780D094">
+      <w:numFmt w:val="bullet"/>
+      <w:lvlText w:val="-"/>
+      <w:lvlJc w:val="left"/>
+      <w:pPr>
+        <w:ind w:left="720" w:hanging="360"/>
+      </w:pPr>
+      <w:rPr>
+        <w:rFonts w:ascii="Calibri" w:eastAsiaTheme="minorHAnsi" w:hAnsi="Calibri" w:cs="Calibri" w:hint="default"/>
+      </w:rPr>
+    </w:lvl>
+    <w:lvl w:ilvl="1" w:tplc="04090003" w:tentative="1">
+      <w:start w:val="1"/>
+      <w:numFmt w:val="bullet"/>
+      <w:lvlText w:val="o"/>
+      <w:lvlJc w:val="left"/>
+      <w:pPr>
+        <w:ind w:left="1440" w:hanging="360"/>
+      </w:pPr>
+      <w:rPr>
+        <w:rFonts w:ascii="Courier New" w:hAnsi="Courier New" w:cs="Courier New" w:hint="default"/>
+      </w:rPr>
+    </w:lvl>
+    <w:lvl w:ilvl="2" w:tplc="04090005" w:tentative="1">
+      <w:start w:val="1"/>
+      <w:numFmt w:val="bullet"/>
+      <w:lvlText w:val=""/>
+      <w:lvlJc w:val="left"/>
+      <w:pPr>
+        <w:ind w:left="2160" w:hanging="360"/>
+      </w:pPr>
+      <w:rPr>
+        <w:rFonts w:ascii="Wingdings" w:hAnsi="Wingdings" w:hint="default"/>
+      </w:rPr>
+    </w:lvl>
+    <w:lvl w:ilvl="3" w:tplc="04090001" w:tentative="1">
+      <w:start w:val="1"/>
+      <w:numFmt w:val="bullet"/>
+      <w:lvlText w:val=""/>
+      <w:lvlJc w:val="left"/>
+      <w:pPr>
+        <w:ind w:left="2880" w:hanging="360"/>
+      </w:pPr>
+      <w:rPr>
+        <w:rFonts w:ascii="Symbol" w:hAnsi="Symbol" w:hint="default"/>
+      </w:rPr>
+    </w:lvl>
+    <w:lvl w:ilvl="4" w:tplc="04090003" w:tentative="1">
+      <w:start w:val="1"/>
+      <w:numFmt w:val="bullet"/>
+      <w:lvlText w:val="o"/>
+      <w:lvlJc w:val="left"/>
+      <w:pPr>
+        <w:ind w:left="3600" w:hanging="360"/>
+      </w:pPr>
+      <w:rPr>
+        <w:rFonts w:ascii="Courier New" w:hAnsi="Courier New" w:cs="Courier New" w:hint="default"/>
+      </w:rPr>
+    </w:lvl>
+    <w:lvl w:ilvl="5" w:tplc="04090005" w:tentative="1">
+      <w:start w:val="1"/>
+      <w:numFmt w:val="bullet"/>
+      <w:lvlText w:val=""/>
+      <w:lvlJc w:val="left"/>
+      <w:pPr>
+        <w:ind w:left="4320" w:hanging="360"/>
+      </w:pPr>
+      <w:rPr>
+        <w:rFonts w:ascii="Wingdings" w:hAnsi="Wingdings" w:hint="default"/>
+      </w:rPr>
+    </w:lvl>
+    <w:lvl w:ilvl="6" w:tplc="04090001" w:tentative="1">
+      <w:start w:val="1"/>
+      <w:numFmt w:val="bullet"/>
+      <w:lvlText w:val=""/>
+      <w:lvlJc w:val="left"/>
+      <w:pPr>
+        <w:ind w:left="5040" w:hanging="360"/>
+      </w:pPr>
+      <w:rPr>
+        <w:rFonts w:ascii="Symbol" w:hAnsi="Symbol" w:hint="default"/>
+      </w:rPr>
+    </w:lvl>
+    <w:lvl w:ilvl="7" w:tplc="04090003" w:tentative="1">
+      <w:start w:val="1"/>
+      <w:numFmt w:val="bullet"/>
+      <w:lvlText w:val="o"/>
+      <w:lvlJc w:val="left"/>
+      <w:pPr>
+        <w:ind w:left="5760" w:hanging="360"/>
+      </w:pPr>
+      <w:rPr>
+        <w:rFonts w:ascii="Courier New" w:hAnsi="Courier New" w:cs="Courier New" w:hint="default"/>
+      </w:rPr>
+    </w:lvl>
+    <w:lvl w:ilvl="8" w:tplc="04090005" w:tentative="1">
+      <w:start w:val="1"/>
+      <w:numFmt w:val="bullet"/>
+      <w:lvlText w:val=""/>
+      <w:lvlJc w:val="left"/>
+      <w:pPr>
+        <w:ind w:left="6480" w:hanging="360"/>
+      </w:pPr>
+      <w:rPr>
+        <w:rFonts w:ascii="Wingdings" w:hAnsi="Wingdings" w:hint="default"/>
+      </w:rPr>
+    </w:lvl>
+  </w:abstractNum>
+  <w:abstractNum w:abstractNumId="11" w15:restartNumberingAfterBreak="0">
     <w:nsid w:val="4EC10CAC"/>
     <w:multiLevelType w:val="hybridMultilevel"/>
     <w:tmpl w:val="B1AE05E2"/>
@@ -5837,7 +6175,7 @@
       </w:rPr>
     </w:lvl>
   </w:abstractNum>
-  <w:abstractNum w:abstractNumId="10" w15:restartNumberingAfterBreak="0">
+  <w:abstractNum w:abstractNumId="12" w15:restartNumberingAfterBreak="0">
     <w:nsid w:val="602A021A"/>
     <w:multiLevelType w:val="hybridMultilevel"/>
     <w:tmpl w:val="D2BE6F68"/>
@@ -5951,37 +6289,43 @@
     </w:lvl>
   </w:abstractNum>
   <w:num w:numId="1">
+    <w:abstractNumId w:val="4"/>
+  </w:num>
+  <w:num w:numId="2">
+    <w:abstractNumId w:val="5"/>
+  </w:num>
+  <w:num w:numId="3">
     <w:abstractNumId w:val="3"/>
   </w:num>
-  <w:num w:numId="2">
-    <w:abstractNumId w:val="4"/>
+  <w:num w:numId="4">
+    <w:abstractNumId w:val="11"/>
   </w:num>
-  <w:num w:numId="3">
+  <w:num w:numId="5">
+    <w:abstractNumId w:val="12"/>
+  </w:num>
+  <w:num w:numId="6">
+    <w:abstractNumId w:val="8"/>
+  </w:num>
+  <w:num w:numId="7">
+    <w:abstractNumId w:val="6"/>
+  </w:num>
+  <w:num w:numId="8">
+    <w:abstractNumId w:val="7"/>
+  </w:num>
+  <w:num w:numId="9">
+    <w:abstractNumId w:val="9"/>
+  </w:num>
+  <w:num w:numId="10">
+    <w:abstractNumId w:val="1"/>
+  </w:num>
+  <w:num w:numId="11">
     <w:abstractNumId w:val="2"/>
   </w:num>
-  <w:num w:numId="4">
-    <w:abstractNumId w:val="9"/>
-  </w:num>
-  <w:num w:numId="5">
+  <w:num w:numId="12">
     <w:abstractNumId w:val="10"/>
   </w:num>
-  <w:num w:numId="6">
-    <w:abstractNumId w:val="7"/>
-  </w:num>
-  <w:num w:numId="7">
-    <w:abstractNumId w:val="5"/>
-  </w:num>
-  <w:num w:numId="8">
-    <w:abstractNumId w:val="6"/>
-  </w:num>
-  <w:num w:numId="9">
-    <w:abstractNumId w:val="8"/>
-  </w:num>
-  <w:num w:numId="10">
+  <w:num w:numId="13">
     <w:abstractNumId w:val="0"/>
-  </w:num>
-  <w:num w:numId="11">
-    <w:abstractNumId w:val="1"/>
   </w:num>
   <w:numIdMacAtCleanup w:val="6"/>
 </w:numbering>

</xml_diff>